<commit_message>
Minutes for 27th July
</commit_message>
<xml_diff>
--- a/CatchUpMinutesXVI.docx
+++ b/CatchUpMinutesXVI.docx
@@ -49,8 +49,6 @@
         </w:rPr>
         <w:t>Assignment 3</w:t>
       </w:r>
-      <w:bookmarkStart w:id="0" w:name="_GoBack"/>
-      <w:bookmarkEnd w:id="0"/>
     </w:p>
     <w:p>
       <w:pPr>
@@ -172,7 +170,6 @@
         </w:rPr>
         <w:t xml:space="preserve">| </w:t>
       </w:r>
-      <w:proofErr w:type="spellStart"/>
       <w:r>
         <w:rPr>
           <w:rFonts w:ascii="AvenirNext forINTUIT" w:hAnsi="AvenirNext forINTUIT"/>
@@ -187,16 +184,23 @@
           <w:sz w:val="24"/>
           <w:szCs w:val="24"/>
         </w:rPr>
-        <w:t>pm</w:t>
-      </w:r>
-      <w:proofErr w:type="spellEnd"/>
-      <w:r>
-        <w:rPr>
-          <w:rFonts w:ascii="AvenirNext forINTUIT" w:hAnsi="AvenirNext forINTUIT"/>
-          <w:sz w:val="24"/>
-          <w:szCs w:val="24"/>
-        </w:rPr>
-        <w:t xml:space="preserve"> | Discord</w:t>
+        <w:t xml:space="preserve">pm </w:t>
+      </w:r>
+      <w:r>
+        <w:rPr>
+          <w:rFonts w:ascii="AvenirNext forINTUIT" w:hAnsi="AvenirNext forINTUIT"/>
+          <w:sz w:val="24"/>
+          <w:szCs w:val="24"/>
+        </w:rPr>
+        <w:t xml:space="preserve">| 1 hour </w:t>
+      </w:r>
+      <w:r>
+        <w:rPr>
+          <w:rFonts w:ascii="AvenirNext forINTUIT" w:hAnsi="AvenirNext forINTUIT"/>
+          <w:sz w:val="24"/>
+          <w:szCs w:val="24"/>
+        </w:rPr>
+        <w:t>| Discord</w:t>
       </w:r>
     </w:p>
     <w:p>
@@ -284,15 +288,7 @@
           <w:sz w:val="24"/>
           <w:szCs w:val="24"/>
         </w:rPr>
-        <w:t xml:space="preserve"> </w:t>
-      </w:r>
-      <w:r>
-        <w:rPr>
-          <w:rFonts w:ascii="AvenirNext forINTUIT" w:hAnsi="AvenirNext forINTUIT"/>
-          <w:sz w:val="24"/>
-          <w:szCs w:val="24"/>
-        </w:rPr>
-        <w:t>Oliver</w:t>
+        <w:t xml:space="preserve"> Oliver</w:t>
       </w:r>
     </w:p>
     <w:p>
@@ -529,6 +525,7 @@
     <w:p>
       <w:pPr>
         <w:pStyle w:val="NoSpacing"/>
+        <w:jc w:val="center"/>
         <w:rPr>
           <w:rFonts w:ascii="AvenirNext forINTUIT" w:hAnsi="AvenirNext forINTUIT"/>
           <w:sz w:val="24"/>
@@ -540,10 +537,10 @@
           <w:noProof/>
         </w:rPr>
         <w:drawing>
-          <wp:inline distT="0" distB="0" distL="0" distR="0" wp14:anchorId="1E983922" wp14:editId="7A35451A">
-            <wp:extent cx="5943600" cy="2587625"/>
-            <wp:effectExtent l="0" t="0" r="0" b="3175"/>
-            <wp:docPr id="22" name="Picture 22"/>
+          <wp:inline distT="0" distB="0" distL="0" distR="0" wp14:anchorId="17802FA5" wp14:editId="592C7CFE">
+            <wp:extent cx="3895725" cy="2581275"/>
+            <wp:effectExtent l="0" t="0" r="9525" b="9525"/>
+            <wp:docPr id="4" name="Picture 4"/>
             <wp:cNvGraphicFramePr>
               <a:graphicFrameLocks xmlns:a="http://schemas.openxmlformats.org/drawingml/2006/main" noChangeAspect="1"/>
             </wp:cNvGraphicFramePr>
@@ -563,7 +560,7 @@
                   <pic:spPr>
                     <a:xfrm>
                       <a:off x="0" y="0"/>
-                      <a:ext cx="5943600" cy="2587625"/>
+                      <a:ext cx="3895725" cy="2581275"/>
                     </a:xfrm>
                     <a:prstGeom prst="rect">
                       <a:avLst/>
@@ -669,25 +666,80 @@
           <w:sz w:val="24"/>
           <w:szCs w:val="24"/>
         </w:rPr>
+        <w:t>27</w:t>
+      </w:r>
+      <w:r>
+        <w:rPr>
+          <w:rFonts w:ascii="AvenirNext forINTUIT" w:hAnsi="AvenirNext forINTUIT"/>
+          <w:sz w:val="24"/>
+          <w:szCs w:val="24"/>
+          <w:vertAlign w:val="superscript"/>
+        </w:rPr>
+        <w:t>th</w:t>
+      </w:r>
+      <w:r>
+        <w:rPr>
+          <w:rFonts w:ascii="AvenirNext forINTUIT" w:hAnsi="AvenirNext forINTUIT"/>
+          <w:sz w:val="24"/>
+          <w:szCs w:val="24"/>
+        </w:rPr>
+        <w:t xml:space="preserve"> July </w:t>
+      </w:r>
+      <w:r>
+        <w:rPr>
+          <w:rFonts w:ascii="AvenirNext forINTUIT" w:hAnsi="AvenirNext forINTUIT"/>
+          <w:sz w:val="24"/>
+          <w:szCs w:val="24"/>
+        </w:rPr>
         <w:t xml:space="preserve">| </w:t>
       </w:r>
-      <w:proofErr w:type="gramStart"/>
-      <w:r>
-        <w:rPr>
-          <w:rFonts w:ascii="AvenirNext forINTUIT" w:hAnsi="AvenirNext forINTUIT"/>
-          <w:sz w:val="24"/>
-          <w:szCs w:val="24"/>
-        </w:rPr>
-        <w:t>pm</w:t>
-      </w:r>
-      <w:proofErr w:type="gramEnd"/>
-      <w:r>
-        <w:rPr>
-          <w:rFonts w:ascii="AvenirNext forINTUIT" w:hAnsi="AvenirNext forINTUIT"/>
-          <w:sz w:val="24"/>
-          <w:szCs w:val="24"/>
-        </w:rPr>
-        <w:t xml:space="preserve"> | Discord</w:t>
+      <w:r>
+        <w:rPr>
+          <w:rFonts w:ascii="AvenirNext forINTUIT" w:hAnsi="AvenirNext forINTUIT"/>
+          <w:sz w:val="24"/>
+          <w:szCs w:val="24"/>
+        </w:rPr>
+        <w:t>7</w:t>
+      </w:r>
+      <w:r>
+        <w:rPr>
+          <w:rFonts w:ascii="AvenirNext forINTUIT" w:hAnsi="AvenirNext forINTUIT"/>
+          <w:sz w:val="24"/>
+          <w:szCs w:val="24"/>
+        </w:rPr>
+        <w:t>pm |</w:t>
+      </w:r>
+      <w:r>
+        <w:rPr>
+          <w:rFonts w:ascii="AvenirNext forINTUIT" w:hAnsi="AvenirNext forINTUIT"/>
+          <w:sz w:val="24"/>
+          <w:szCs w:val="24"/>
+        </w:rPr>
+        <w:t xml:space="preserve"> </w:t>
+      </w:r>
+      <w:r>
+        <w:rPr>
+          <w:rFonts w:ascii="AvenirNext forINTUIT" w:hAnsi="AvenirNext forINTUIT"/>
+          <w:sz w:val="24"/>
+          <w:szCs w:val="24"/>
+        </w:rPr>
+        <w:t>2 hour</w:t>
+      </w:r>
+      <w:r>
+        <w:rPr>
+          <w:rFonts w:ascii="AvenirNext forINTUIT" w:hAnsi="AvenirNext forINTUIT"/>
+          <w:sz w:val="24"/>
+          <w:szCs w:val="24"/>
+        </w:rPr>
+        <w:t xml:space="preserve"> |</w:t>
+      </w:r>
+      <w:r>
+        <w:rPr>
+          <w:rFonts w:ascii="AvenirNext forINTUIT" w:hAnsi="AvenirNext forINTUIT"/>
+          <w:sz w:val="24"/>
+          <w:szCs w:val="24"/>
+        </w:rPr>
+        <w:t xml:space="preserve"> Discord</w:t>
       </w:r>
     </w:p>
     <w:p>
@@ -747,21 +799,13 @@
           <w:szCs w:val="24"/>
         </w:rPr>
       </w:pPr>
-      <w:r>
-        <w:rPr>
-          <w:rFonts w:ascii="AvenirNext forINTUIT" w:hAnsi="AvenirNext forINTUIT"/>
-          <w:b/>
-          <w:sz w:val="24"/>
-          <w:szCs w:val="24"/>
-        </w:rPr>
-        <w:t>Absent:</w:t>
-      </w:r>
-    </w:p>
-    <w:p>
-      <w:pPr>
-        <w:pStyle w:val="NoSpacing"/>
-        <w:rPr>
-          <w:rFonts w:ascii="AvenirNext forINTUIT" w:hAnsi="AvenirNext forINTUIT"/>
+    </w:p>
+    <w:p>
+      <w:pPr>
+        <w:pStyle w:val="NoSpacing"/>
+        <w:rPr>
+          <w:rFonts w:ascii="AvenirNext forINTUIT" w:hAnsi="AvenirNext forINTUIT"/>
+          <w:b/>
           <w:sz w:val="24"/>
           <w:szCs w:val="24"/>
         </w:rPr>
@@ -781,18 +825,157 @@
         <w:pStyle w:val="NoSpacing"/>
         <w:rPr>
           <w:rFonts w:ascii="AvenirNext forINTUIT" w:hAnsi="AvenirNext forINTUIT"/>
-          <w:sz w:val="24"/>
-          <w:szCs w:val="24"/>
-        </w:rPr>
-      </w:pPr>
-      <w:r>
-        <w:rPr>
-          <w:rFonts w:ascii="AvenirNext forINTUIT" w:hAnsi="AvenirNext forINTUIT"/>
-          <w:b/>
+          <w:b/>
+          <w:sz w:val="24"/>
+          <w:szCs w:val="24"/>
+        </w:rPr>
+      </w:pPr>
+    </w:p>
+    <w:p>
+      <w:pPr>
+        <w:pStyle w:val="NoSpacing"/>
+        <w:rPr>
+          <w:rFonts w:ascii="AvenirNext forINTUIT" w:hAnsi="AvenirNext forINTUIT"/>
+          <w:sz w:val="24"/>
+          <w:szCs w:val="24"/>
+        </w:rPr>
+      </w:pPr>
+      <w:r>
+        <w:rPr>
+          <w:rFonts w:ascii="AvenirNext forINTUIT" w:hAnsi="AvenirNext forINTUIT"/>
           <w:sz w:val="24"/>
           <w:szCs w:val="24"/>
         </w:rPr>
         <w:lastRenderedPageBreak/>
+        <w:t>Plan of attack:</w:t>
+      </w:r>
+    </w:p>
+    <w:p>
+      <w:pPr>
+        <w:pStyle w:val="NoSpacing"/>
+        <w:numPr>
+          <w:ilvl w:val="0"/>
+          <w:numId w:val="8"/>
+        </w:numPr>
+        <w:rPr>
+          <w:rFonts w:ascii="AvenirNext forINTUIT" w:hAnsi="AvenirNext forINTUIT"/>
+          <w:sz w:val="24"/>
+          <w:szCs w:val="24"/>
+        </w:rPr>
+      </w:pPr>
+      <w:r>
+        <w:rPr>
+          <w:rFonts w:ascii="AvenirNext forINTUIT" w:hAnsi="AvenirNext forINTUIT"/>
+          <w:sz w:val="24"/>
+          <w:szCs w:val="24"/>
+        </w:rPr>
+        <w:t xml:space="preserve">Project </w:t>
+      </w:r>
+    </w:p>
+    <w:p>
+      <w:pPr>
+        <w:pStyle w:val="NoSpacing"/>
+        <w:numPr>
+          <w:ilvl w:val="0"/>
+          <w:numId w:val="8"/>
+        </w:numPr>
+        <w:rPr>
+          <w:rFonts w:ascii="AvenirNext forINTUIT" w:hAnsi="AvenirNext forINTUIT"/>
+          <w:sz w:val="24"/>
+          <w:szCs w:val="24"/>
+        </w:rPr>
+      </w:pPr>
+      <w:r>
+        <w:rPr>
+          <w:rFonts w:ascii="AvenirNext forINTUIT" w:hAnsi="AvenirNext forINTUIT"/>
+          <w:sz w:val="24"/>
+          <w:szCs w:val="24"/>
+        </w:rPr>
+        <w:t xml:space="preserve">Written content </w:t>
+      </w:r>
+    </w:p>
+    <w:p>
+      <w:pPr>
+        <w:pStyle w:val="NoSpacing"/>
+        <w:numPr>
+          <w:ilvl w:val="0"/>
+          <w:numId w:val="8"/>
+        </w:numPr>
+        <w:rPr>
+          <w:rFonts w:ascii="AvenirNext forINTUIT" w:hAnsi="AvenirNext forINTUIT"/>
+          <w:sz w:val="24"/>
+          <w:szCs w:val="24"/>
+        </w:rPr>
+      </w:pPr>
+      <w:r>
+        <w:rPr>
+          <w:rFonts w:ascii="AvenirNext forINTUIT" w:hAnsi="AvenirNext forINTUIT"/>
+          <w:sz w:val="24"/>
+          <w:szCs w:val="24"/>
+        </w:rPr>
+        <w:t>Application</w:t>
+      </w:r>
+    </w:p>
+    <w:p>
+      <w:pPr>
+        <w:pStyle w:val="NoSpacing"/>
+        <w:numPr>
+          <w:ilvl w:val="0"/>
+          <w:numId w:val="8"/>
+        </w:numPr>
+        <w:rPr>
+          <w:rFonts w:ascii="AvenirNext forINTUIT" w:hAnsi="AvenirNext forINTUIT"/>
+          <w:sz w:val="24"/>
+          <w:szCs w:val="24"/>
+        </w:rPr>
+      </w:pPr>
+      <w:r>
+        <w:rPr>
+          <w:rFonts w:ascii="AvenirNext forINTUIT" w:hAnsi="AvenirNext forINTUIT"/>
+          <w:sz w:val="24"/>
+          <w:szCs w:val="24"/>
+        </w:rPr>
+        <w:t>Presentation</w:t>
+      </w:r>
+    </w:p>
+    <w:p>
+      <w:pPr>
+        <w:pStyle w:val="NoSpacing"/>
+        <w:ind w:left="720"/>
+        <w:rPr>
+          <w:rFonts w:ascii="AvenirNext forINTUIT" w:hAnsi="AvenirNext forINTUIT"/>
+          <w:sz w:val="24"/>
+          <w:szCs w:val="24"/>
+        </w:rPr>
+      </w:pPr>
+    </w:p>
+    <w:p>
+      <w:pPr>
+        <w:pStyle w:val="NoSpacing"/>
+        <w:ind w:left="720"/>
+        <w:rPr>
+          <w:rFonts w:ascii="AvenirNext forINTUIT" w:hAnsi="AvenirNext forINTUIT"/>
+          <w:sz w:val="24"/>
+          <w:szCs w:val="24"/>
+        </w:rPr>
+      </w:pPr>
+    </w:p>
+    <w:p>
+      <w:pPr>
+        <w:pStyle w:val="NoSpacing"/>
+        <w:rPr>
+          <w:rFonts w:ascii="AvenirNext forINTUIT" w:hAnsi="AvenirNext forINTUIT"/>
+          <w:sz w:val="24"/>
+          <w:szCs w:val="24"/>
+        </w:rPr>
+      </w:pPr>
+      <w:r>
+        <w:rPr>
+          <w:rFonts w:ascii="AvenirNext forINTUIT" w:hAnsi="AvenirNext forINTUIT"/>
+          <w:b/>
+          <w:sz w:val="24"/>
+          <w:szCs w:val="24"/>
+        </w:rPr>
         <w:t>Notes:</w:t>
       </w:r>
     </w:p>
@@ -803,14 +986,1303 @@
           <w:rFonts w:ascii="AvenirNext forINTUIT" w:hAnsi="AvenirNext forINTUIT"/>
           <w:sz w:val="24"/>
           <w:szCs w:val="24"/>
-        </w:rPr>
-      </w:pPr>
-    </w:p>
-    <w:p>
-      <w:pPr>
-        <w:pStyle w:val="NoSpacing"/>
-        <w:rPr>
-          <w:rFonts w:ascii="AvenirNext forINTUIT" w:hAnsi="AvenirNext forINTUIT"/>
+          <w:u w:val="single"/>
+        </w:rPr>
+      </w:pPr>
+    </w:p>
+    <w:p>
+      <w:pPr>
+        <w:pStyle w:val="NoSpacing"/>
+        <w:rPr>
+          <w:rFonts w:ascii="AvenirNext forINTUIT" w:hAnsi="AvenirNext forINTUIT"/>
+          <w:sz w:val="24"/>
+          <w:szCs w:val="24"/>
+          <w:u w:val="single"/>
+        </w:rPr>
+      </w:pPr>
+      <w:r>
+        <w:rPr>
+          <w:rFonts w:ascii="AvenirNext forINTUIT" w:hAnsi="AvenirNext forINTUIT"/>
+          <w:sz w:val="24"/>
+          <w:szCs w:val="24"/>
+          <w:u w:val="single"/>
+        </w:rPr>
+        <w:t>Project report:</w:t>
+      </w:r>
+    </w:p>
+    <w:p>
+      <w:pPr>
+        <w:pStyle w:val="NoSpacing"/>
+        <w:numPr>
+          <w:ilvl w:val="0"/>
+          <w:numId w:val="8"/>
+        </w:numPr>
+        <w:rPr>
+          <w:rFonts w:ascii="AvenirNext forINTUIT" w:hAnsi="AvenirNext forINTUIT"/>
+          <w:sz w:val="24"/>
+          <w:szCs w:val="24"/>
+        </w:rPr>
+      </w:pPr>
+      <w:r>
+        <w:rPr>
+          <w:rFonts w:ascii="AvenirNext forINTUIT" w:hAnsi="AvenirNext forINTUIT"/>
+          <w:sz w:val="24"/>
+          <w:szCs w:val="24"/>
+        </w:rPr>
+        <w:t>Group Processes:</w:t>
+      </w:r>
+      <w:r>
+        <w:rPr>
+          <w:rFonts w:ascii="AvenirNext forINTUIT" w:hAnsi="AvenirNext forINTUIT"/>
+          <w:sz w:val="24"/>
+          <w:szCs w:val="24"/>
+        </w:rPr>
+        <w:t xml:space="preserve"> to be completed after A2 results come back</w:t>
+      </w:r>
+    </w:p>
+    <w:p>
+      <w:pPr>
+        <w:pStyle w:val="NoSpacing"/>
+        <w:numPr>
+          <w:ilvl w:val="0"/>
+          <w:numId w:val="8"/>
+        </w:numPr>
+        <w:rPr>
+          <w:rFonts w:ascii="AvenirNext forINTUIT" w:hAnsi="AvenirNext forINTUIT"/>
+          <w:sz w:val="24"/>
+          <w:szCs w:val="24"/>
+        </w:rPr>
+      </w:pPr>
+      <w:r>
+        <w:rPr>
+          <w:rFonts w:ascii="AvenirNext forINTUIT" w:hAnsi="AvenirNext forINTUIT"/>
+          <w:sz w:val="24"/>
+          <w:szCs w:val="24"/>
+        </w:rPr>
+        <w:t>Career Plans:</w:t>
+      </w:r>
+      <w:r>
+        <w:rPr>
+          <w:rFonts w:ascii="AvenirNext forINTUIT" w:hAnsi="AvenirNext forINTUIT"/>
+          <w:sz w:val="24"/>
+          <w:szCs w:val="24"/>
+        </w:rPr>
+        <w:t xml:space="preserve"> </w:t>
+      </w:r>
+      <w:r>
+        <w:rPr>
+          <w:rFonts w:ascii="AvenirNext forINTUIT" w:hAnsi="AvenirNext forINTUIT"/>
+          <w:sz w:val="24"/>
+          <w:szCs w:val="24"/>
+        </w:rPr>
+        <w:t>to be completed after A2 results come back</w:t>
+      </w:r>
+    </w:p>
+    <w:p>
+      <w:pPr>
+        <w:pStyle w:val="NoSpacing"/>
+        <w:numPr>
+          <w:ilvl w:val="0"/>
+          <w:numId w:val="8"/>
+        </w:numPr>
+        <w:rPr>
+          <w:rFonts w:ascii="AvenirNext forINTUIT" w:hAnsi="AvenirNext forINTUIT"/>
+          <w:sz w:val="24"/>
+          <w:szCs w:val="24"/>
+        </w:rPr>
+      </w:pPr>
+      <w:r>
+        <w:rPr>
+          <w:rFonts w:ascii="AvenirNext forINTUIT" w:hAnsi="AvenirNext forINTUIT"/>
+          <w:sz w:val="24"/>
+          <w:szCs w:val="24"/>
+        </w:rPr>
+        <w:t>Tools:</w:t>
+      </w:r>
+      <w:r>
+        <w:rPr>
+          <w:rFonts w:ascii="AvenirNext forINTUIT" w:hAnsi="AvenirNext forINTUIT"/>
+          <w:sz w:val="24"/>
+          <w:szCs w:val="24"/>
+        </w:rPr>
+        <w:t xml:space="preserve"> </w:t>
+      </w:r>
+      <w:r>
+        <w:rPr>
+          <w:rFonts w:ascii="AvenirNext forINTUIT" w:hAnsi="AvenirNext forINTUIT"/>
+          <w:sz w:val="24"/>
+          <w:szCs w:val="24"/>
+        </w:rPr>
+        <w:t>to be completed after A2 results come back</w:t>
+      </w:r>
+    </w:p>
+    <w:p>
+      <w:pPr>
+        <w:pStyle w:val="NoSpacing"/>
+        <w:numPr>
+          <w:ilvl w:val="0"/>
+          <w:numId w:val="8"/>
+        </w:numPr>
+        <w:rPr>
+          <w:rFonts w:ascii="AvenirNext forINTUIT" w:hAnsi="AvenirNext forINTUIT"/>
+          <w:sz w:val="24"/>
+          <w:szCs w:val="24"/>
+        </w:rPr>
+      </w:pPr>
+      <w:r>
+        <w:rPr>
+          <w:rFonts w:ascii="AvenirNext forINTUIT" w:hAnsi="AvenirNext forINTUIT"/>
+          <w:sz w:val="24"/>
+          <w:szCs w:val="24"/>
+        </w:rPr>
+        <w:t>Skills and Jobs:</w:t>
+      </w:r>
+      <w:r>
+        <w:rPr>
+          <w:rFonts w:ascii="AvenirNext forINTUIT" w:hAnsi="AvenirNext forINTUIT"/>
+          <w:sz w:val="24"/>
+          <w:szCs w:val="24"/>
+        </w:rPr>
+        <w:t xml:space="preserve"> </w:t>
+      </w:r>
+      <w:r>
+        <w:rPr>
+          <w:rFonts w:ascii="AvenirNext forINTUIT" w:hAnsi="AvenirNext forINTUIT"/>
+          <w:sz w:val="24"/>
+          <w:szCs w:val="24"/>
+        </w:rPr>
+        <w:t>to be completed after A2 results come back</w:t>
+      </w:r>
+    </w:p>
+    <w:p>
+      <w:pPr>
+        <w:pStyle w:val="NoSpacing"/>
+        <w:rPr>
+          <w:rFonts w:ascii="AvenirNext forINTUIT" w:hAnsi="AvenirNext forINTUIT"/>
+          <w:sz w:val="24"/>
+          <w:szCs w:val="24"/>
+          <w:u w:val="single"/>
+        </w:rPr>
+      </w:pPr>
+    </w:p>
+    <w:p>
+      <w:pPr>
+        <w:pStyle w:val="NoSpacing"/>
+        <w:rPr>
+          <w:rFonts w:ascii="AvenirNext forINTUIT" w:hAnsi="AvenirNext forINTUIT"/>
+          <w:i/>
+          <w:sz w:val="24"/>
+          <w:szCs w:val="24"/>
+        </w:rPr>
+      </w:pPr>
+      <w:r>
+        <w:rPr>
+          <w:rFonts w:ascii="AvenirNext forINTUIT" w:hAnsi="AvenirNext forINTUIT"/>
+          <w:i/>
+          <w:sz w:val="24"/>
+          <w:szCs w:val="24"/>
+        </w:rPr>
+        <w:t xml:space="preserve">What’s everyone’s thoughts on writing </w:t>
+      </w:r>
+      <w:r>
+        <w:rPr>
+          <w:rFonts w:ascii="AvenirNext forINTUIT" w:hAnsi="AvenirNext forINTUIT"/>
+          <w:i/>
+          <w:sz w:val="24"/>
+          <w:szCs w:val="24"/>
+        </w:rPr>
+        <w:t>the project segments</w:t>
+      </w:r>
+      <w:r>
+        <w:rPr>
+          <w:rFonts w:ascii="AvenirNext forINTUIT" w:hAnsi="AvenirNext forINTUIT"/>
+          <w:i/>
+          <w:sz w:val="24"/>
+          <w:szCs w:val="24"/>
+        </w:rPr>
+        <w:t xml:space="preserve"> together? </w:t>
+      </w:r>
+      <w:r>
+        <w:rPr>
+          <w:rFonts w:ascii="AvenirNext forINTUIT" w:hAnsi="AvenirNext forINTUIT"/>
+          <w:i/>
+          <w:sz w:val="24"/>
+          <w:szCs w:val="24"/>
+        </w:rPr>
+        <w:t>Approx. 6-7</w:t>
+      </w:r>
+      <w:r>
+        <w:rPr>
+          <w:rFonts w:ascii="AvenirNext forINTUIT" w:hAnsi="AvenirNext forINTUIT"/>
+          <w:i/>
+          <w:sz w:val="24"/>
+          <w:szCs w:val="24"/>
+        </w:rPr>
+        <w:t xml:space="preserve"> </w:t>
+      </w:r>
+      <w:r>
+        <w:rPr>
+          <w:rFonts w:ascii="AvenirNext forINTUIT" w:hAnsi="AvenirNext forINTUIT"/>
+          <w:i/>
+          <w:sz w:val="24"/>
+          <w:szCs w:val="24"/>
+        </w:rPr>
+        <w:t>hrs overall</w:t>
+      </w:r>
+      <w:r>
+        <w:rPr>
+          <w:rFonts w:ascii="AvenirNext forINTUIT" w:hAnsi="AvenirNext forINTUIT"/>
+          <w:i/>
+          <w:sz w:val="24"/>
+          <w:szCs w:val="24"/>
+        </w:rPr>
+        <w:t>. We get it done in one week, we have roughly 3x full weeks to focus on development of the app…</w:t>
+      </w:r>
+      <w:r>
+        <w:rPr>
+          <w:rFonts w:ascii="AvenirNext forINTUIT" w:hAnsi="AvenirNext forINTUIT"/>
+          <w:i/>
+          <w:sz w:val="24"/>
+          <w:szCs w:val="24"/>
+        </w:rPr>
+        <w:t xml:space="preserve"> my thought is that it will allow everyone to understand all perspectives of the Social Care Chat and allow room to learn from each other</w:t>
+      </w:r>
+      <w:r>
+        <w:rPr>
+          <w:rFonts w:ascii="AvenirNext forINTUIT" w:hAnsi="AvenirNext forINTUIT"/>
+          <w:i/>
+          <w:sz w:val="24"/>
+          <w:szCs w:val="24"/>
+        </w:rPr>
+        <w:t>?</w:t>
+      </w:r>
+    </w:p>
+    <w:p>
+      <w:pPr>
+        <w:pStyle w:val="NoSpacing"/>
+        <w:rPr>
+          <w:rFonts w:ascii="AvenirNext forINTUIT" w:hAnsi="AvenirNext forINTUIT"/>
+          <w:i/>
+          <w:sz w:val="24"/>
+          <w:szCs w:val="24"/>
+        </w:rPr>
+      </w:pPr>
+    </w:p>
+    <w:p>
+      <w:pPr>
+        <w:pStyle w:val="ListParagraph"/>
+        <w:numPr>
+          <w:ilvl w:val="4"/>
+          <w:numId w:val="8"/>
+        </w:numPr>
+        <w:rPr>
+          <w:rFonts w:ascii="AvenirNext forINTUIT" w:hAnsi="AvenirNext forINTUIT"/>
+          <w:sz w:val="24"/>
+          <w:szCs w:val="24"/>
+        </w:rPr>
+      </w:pPr>
+      <w:r>
+        <w:rPr>
+          <w:rFonts w:ascii="AvenirNext forINTUIT" w:hAnsi="AvenirNext forINTUIT"/>
+          <w:sz w:val="24"/>
+          <w:szCs w:val="24"/>
+        </w:rPr>
+        <w:t>Look better doing together</w:t>
+      </w:r>
+    </w:p>
+    <w:p>
+      <w:pPr>
+        <w:pStyle w:val="ListParagraph"/>
+        <w:numPr>
+          <w:ilvl w:val="4"/>
+          <w:numId w:val="8"/>
+        </w:numPr>
+        <w:rPr>
+          <w:rFonts w:ascii="AvenirNext forINTUIT" w:hAnsi="AvenirNext forINTUIT"/>
+          <w:sz w:val="24"/>
+          <w:szCs w:val="24"/>
+        </w:rPr>
+      </w:pPr>
+      <w:r>
+        <w:rPr>
+          <w:rFonts w:ascii="AvenirNext forINTUIT" w:hAnsi="AvenirNext forINTUIT"/>
+          <w:sz w:val="24"/>
+          <w:szCs w:val="24"/>
+        </w:rPr>
+        <w:t xml:space="preserve">But quicker it separately </w:t>
+      </w:r>
+    </w:p>
+    <w:p>
+      <w:pPr>
+        <w:pStyle w:val="NoSpacing"/>
+        <w:numPr>
+          <w:ilvl w:val="0"/>
+          <w:numId w:val="8"/>
+        </w:numPr>
+        <w:rPr>
+          <w:rFonts w:ascii="AvenirNext forINTUIT" w:hAnsi="AvenirNext forINTUIT"/>
+          <w:sz w:val="24"/>
+          <w:szCs w:val="24"/>
+        </w:rPr>
+      </w:pPr>
+      <w:r>
+        <w:rPr>
+          <w:rFonts w:ascii="AvenirNext forINTUIT" w:hAnsi="AvenirNext forINTUIT"/>
+          <w:b/>
+          <w:sz w:val="24"/>
+          <w:szCs w:val="24"/>
+        </w:rPr>
+        <w:t>Overview:</w:t>
+      </w:r>
+      <w:r>
+        <w:rPr>
+          <w:rFonts w:ascii="AvenirNext forINTUIT" w:hAnsi="AvenirNext forINTUIT"/>
+          <w:sz w:val="24"/>
+          <w:szCs w:val="24"/>
+        </w:rPr>
+        <w:t xml:space="preserve"> </w:t>
+      </w:r>
+      <w:r>
+        <w:rPr>
+          <w:rFonts w:ascii="AvenirNext forINTUIT" w:hAnsi="AvenirNext forINTUIT"/>
+          <w:sz w:val="24"/>
+          <w:szCs w:val="24"/>
+        </w:rPr>
+        <w:t>3x</w:t>
+      </w:r>
+      <w:r>
+        <w:rPr>
+          <w:rFonts w:ascii="AvenirNext forINTUIT" w:hAnsi="AvenirNext forINTUIT"/>
+          <w:sz w:val="24"/>
+          <w:szCs w:val="24"/>
+        </w:rPr>
+        <w:t xml:space="preserve"> </w:t>
+      </w:r>
+      <w:r>
+        <w:rPr>
+          <w:rFonts w:ascii="AvenirNext forINTUIT" w:hAnsi="AvenirNext forINTUIT"/>
+          <w:sz w:val="24"/>
+          <w:szCs w:val="24"/>
+        </w:rPr>
+        <w:t>Topic, Motivation, Landscape</w:t>
+      </w:r>
+      <w:r>
+        <w:rPr>
+          <w:rFonts w:ascii="AvenirNext forINTUIT" w:hAnsi="AvenirNext forINTUIT"/>
+          <w:sz w:val="24"/>
+          <w:szCs w:val="24"/>
+        </w:rPr>
+        <w:t xml:space="preserve"> </w:t>
+      </w:r>
+      <w:r>
+        <w:rPr>
+          <w:rFonts w:ascii="AvenirNext forINTUIT" w:hAnsi="AvenirNext forINTUIT"/>
+          <w:i/>
+          <w:sz w:val="24"/>
+          <w:szCs w:val="24"/>
+        </w:rPr>
+        <w:t>30</w:t>
+      </w:r>
+      <w:r>
+        <w:rPr>
+          <w:rFonts w:ascii="AvenirNext forINTUIT" w:hAnsi="AvenirNext forINTUIT"/>
+          <w:i/>
+          <w:sz w:val="24"/>
+          <w:szCs w:val="24"/>
+        </w:rPr>
+        <w:t>-45</w:t>
+      </w:r>
+      <w:r>
+        <w:rPr>
+          <w:rFonts w:ascii="AvenirNext forINTUIT" w:hAnsi="AvenirNext forINTUIT"/>
+          <w:i/>
+          <w:sz w:val="24"/>
+          <w:szCs w:val="24"/>
+        </w:rPr>
+        <w:t>min each</w:t>
+      </w:r>
+    </w:p>
+    <w:p>
+      <w:pPr>
+        <w:pStyle w:val="NoSpacing"/>
+        <w:numPr>
+          <w:ilvl w:val="0"/>
+          <w:numId w:val="8"/>
+        </w:numPr>
+        <w:rPr>
+          <w:rFonts w:ascii="AvenirNext forINTUIT" w:hAnsi="AvenirNext forINTUIT"/>
+          <w:sz w:val="24"/>
+          <w:szCs w:val="24"/>
+        </w:rPr>
+      </w:pPr>
+      <w:r>
+        <w:rPr>
+          <w:rFonts w:ascii="AvenirNext forINTUIT" w:hAnsi="AvenirNext forINTUIT"/>
+          <w:b/>
+          <w:sz w:val="24"/>
+          <w:szCs w:val="24"/>
+        </w:rPr>
+        <w:t>Detailed description:</w:t>
+      </w:r>
+      <w:r>
+        <w:rPr>
+          <w:rFonts w:ascii="AvenirNext forINTUIT" w:hAnsi="AvenirNext forINTUIT"/>
+          <w:sz w:val="24"/>
+          <w:szCs w:val="24"/>
+        </w:rPr>
+        <w:t xml:space="preserve"> </w:t>
+      </w:r>
+      <w:r>
+        <w:rPr>
+          <w:rFonts w:ascii="AvenirNext forINTUIT" w:hAnsi="AvenirNext forINTUIT"/>
+          <w:sz w:val="24"/>
+          <w:szCs w:val="24"/>
+        </w:rPr>
+        <w:t>9x</w:t>
+      </w:r>
+      <w:r>
+        <w:rPr>
+          <w:rFonts w:ascii="AvenirNext forINTUIT" w:hAnsi="AvenirNext forINTUIT"/>
+          <w:sz w:val="24"/>
+          <w:szCs w:val="24"/>
+        </w:rPr>
+        <w:t xml:space="preserve"> Aims, Plans and Progress, Roles, Scope and Limits, Tools and Technologies, Testing, Timeframe, Risks, Group Processes and Communications</w:t>
+      </w:r>
+      <w:r>
+        <w:rPr>
+          <w:rFonts w:ascii="AvenirNext forINTUIT" w:hAnsi="AvenirNext forINTUIT"/>
+          <w:sz w:val="24"/>
+          <w:szCs w:val="24"/>
+        </w:rPr>
+        <w:t xml:space="preserve"> </w:t>
+      </w:r>
+      <w:r>
+        <w:rPr>
+          <w:rFonts w:ascii="AvenirNext forINTUIT" w:hAnsi="AvenirNext forINTUIT"/>
+          <w:i/>
+          <w:sz w:val="24"/>
+          <w:szCs w:val="24"/>
+        </w:rPr>
+        <w:t>30</w:t>
+      </w:r>
+      <w:r>
+        <w:rPr>
+          <w:rFonts w:ascii="AvenirNext forINTUIT" w:hAnsi="AvenirNext forINTUIT"/>
+          <w:i/>
+          <w:sz w:val="24"/>
+          <w:szCs w:val="24"/>
+        </w:rPr>
+        <w:t>-45</w:t>
+      </w:r>
+      <w:r>
+        <w:rPr>
+          <w:rFonts w:ascii="AvenirNext forINTUIT" w:hAnsi="AvenirNext forINTUIT"/>
+          <w:i/>
+          <w:sz w:val="24"/>
+          <w:szCs w:val="24"/>
+        </w:rPr>
+        <w:t>min each</w:t>
+      </w:r>
+    </w:p>
+    <w:p>
+      <w:pPr>
+        <w:pStyle w:val="NoSpacing"/>
+        <w:numPr>
+          <w:ilvl w:val="0"/>
+          <w:numId w:val="8"/>
+        </w:numPr>
+        <w:rPr>
+          <w:rFonts w:ascii="AvenirNext forINTUIT" w:hAnsi="AvenirNext forINTUIT"/>
+          <w:sz w:val="24"/>
+          <w:szCs w:val="24"/>
+        </w:rPr>
+      </w:pPr>
+      <w:r>
+        <w:rPr>
+          <w:rFonts w:ascii="AvenirNext forINTUIT" w:hAnsi="AvenirNext forINTUIT"/>
+          <w:sz w:val="24"/>
+          <w:szCs w:val="24"/>
+        </w:rPr>
+        <w:t xml:space="preserve">DOT POINTS FOR THE WIN = </w:t>
+      </w:r>
+      <w:r>
+        <w:rPr>
+          <w:rFonts w:ascii="AvenirNext forINTUIT" w:hAnsi="AvenirNext forINTUIT"/>
+          <w:sz w:val="24"/>
+          <w:szCs w:val="24"/>
+        </w:rPr>
+        <w:t xml:space="preserve">take and expand individually </w:t>
+      </w:r>
+    </w:p>
+    <w:p>
+      <w:pPr>
+        <w:pStyle w:val="NoSpacing"/>
+        <w:rPr>
+          <w:rFonts w:ascii="AvenirNext forINTUIT" w:hAnsi="AvenirNext forINTUIT"/>
+          <w:sz w:val="24"/>
+          <w:szCs w:val="24"/>
+        </w:rPr>
+      </w:pPr>
+    </w:p>
+    <w:p>
+      <w:pPr>
+        <w:pStyle w:val="NoSpacing"/>
+        <w:rPr>
+          <w:rFonts w:ascii="AvenirNext forINTUIT" w:hAnsi="AvenirNext forINTUIT"/>
+          <w:sz w:val="24"/>
+          <w:szCs w:val="24"/>
+          <w:u w:val="single"/>
+        </w:rPr>
+      </w:pPr>
+      <w:r>
+        <w:rPr>
+          <w:rFonts w:ascii="AvenirNext forINTUIT" w:hAnsi="AvenirNext forINTUIT"/>
+          <w:sz w:val="24"/>
+          <w:szCs w:val="24"/>
+          <w:u w:val="single"/>
+        </w:rPr>
+        <w:t>Project:</w:t>
+      </w:r>
+    </w:p>
+    <w:p>
+      <w:pPr>
+        <w:pStyle w:val="NoSpacing"/>
+        <w:numPr>
+          <w:ilvl w:val="0"/>
+          <w:numId w:val="8"/>
+        </w:numPr>
+        <w:rPr>
+          <w:rFonts w:ascii="AvenirNext forINTUIT" w:hAnsi="AvenirNext forINTUIT"/>
+          <w:sz w:val="24"/>
+          <w:szCs w:val="24"/>
+        </w:rPr>
+      </w:pPr>
+      <w:r>
+        <w:rPr>
+          <w:rFonts w:ascii="AvenirNext forINTUIT" w:hAnsi="AvenirNext forINTUIT"/>
+          <w:sz w:val="24"/>
+          <w:szCs w:val="24"/>
+        </w:rPr>
+        <w:t>Create a plan for our project</w:t>
+      </w:r>
+    </w:p>
+    <w:p>
+      <w:pPr>
+        <w:pStyle w:val="NoSpacing"/>
+        <w:numPr>
+          <w:ilvl w:val="1"/>
+          <w:numId w:val="8"/>
+        </w:numPr>
+        <w:rPr>
+          <w:rFonts w:ascii="AvenirNext forINTUIT" w:hAnsi="AvenirNext forINTUIT"/>
+          <w:sz w:val="24"/>
+          <w:szCs w:val="24"/>
+        </w:rPr>
+      </w:pPr>
+      <w:r>
+        <w:rPr>
+          <w:rFonts w:ascii="AvenirNext forINTUIT" w:hAnsi="AvenirNext forINTUIT"/>
+          <w:sz w:val="24"/>
+          <w:szCs w:val="24"/>
+        </w:rPr>
+        <w:t xml:space="preserve">Javascript | Java: different library </w:t>
+      </w:r>
+      <w:r>
+        <w:rPr>
+          <w:rFonts w:ascii="AvenirNext forINTUIT" w:hAnsi="AvenirNext forINTUIT"/>
+          <w:sz w:val="24"/>
+          <w:szCs w:val="24"/>
+        </w:rPr>
+        <w:t>Swing</w:t>
+      </w:r>
+    </w:p>
+    <w:p>
+      <w:pPr>
+        <w:pStyle w:val="NoSpacing"/>
+        <w:numPr>
+          <w:ilvl w:val="1"/>
+          <w:numId w:val="8"/>
+        </w:numPr>
+        <w:rPr>
+          <w:rFonts w:ascii="AvenirNext forINTUIT" w:hAnsi="AvenirNext forINTUIT"/>
+          <w:sz w:val="24"/>
+          <w:szCs w:val="24"/>
+        </w:rPr>
+      </w:pPr>
+      <w:r>
+        <w:rPr>
+          <w:rFonts w:ascii="AvenirNext forINTUIT" w:hAnsi="AvenirNext forINTUIT"/>
+          <w:sz w:val="24"/>
+          <w:szCs w:val="24"/>
+        </w:rPr>
+        <w:t>Prioritise items for the app</w:t>
+      </w:r>
+    </w:p>
+    <w:p>
+      <w:pPr>
+        <w:pStyle w:val="NoSpacing"/>
+        <w:numPr>
+          <w:ilvl w:val="2"/>
+          <w:numId w:val="8"/>
+        </w:numPr>
+        <w:rPr>
+          <w:rFonts w:ascii="AvenirNext forINTUIT" w:hAnsi="AvenirNext forINTUIT"/>
+          <w:sz w:val="24"/>
+          <w:szCs w:val="24"/>
+        </w:rPr>
+      </w:pPr>
+      <w:r>
+        <w:rPr>
+          <w:rFonts w:ascii="AvenirNext forINTUIT" w:hAnsi="AvenirNext forINTUIT"/>
+          <w:sz w:val="24"/>
+          <w:szCs w:val="24"/>
+        </w:rPr>
+        <w:t>Chat</w:t>
+      </w:r>
+      <w:r>
+        <w:rPr>
+          <w:rFonts w:ascii="AvenirNext forINTUIT" w:hAnsi="AvenirNext forINTUIT"/>
+          <w:sz w:val="24"/>
+          <w:szCs w:val="24"/>
+        </w:rPr>
+        <w:t>:</w:t>
+      </w:r>
+      <w:r>
+        <w:rPr>
+          <w:rFonts w:ascii="AvenirNext forINTUIT" w:hAnsi="AvenirNext forINTUIT"/>
+          <w:sz w:val="24"/>
+          <w:szCs w:val="24"/>
+        </w:rPr>
+        <w:t xml:space="preserve"> text </w:t>
+      </w:r>
+      <w:r>
+        <w:rPr>
+          <w:rFonts w:ascii="AvenirNext forINTUIT" w:hAnsi="AvenirNext forINTUIT"/>
+          <w:sz w:val="24"/>
+          <w:szCs w:val="24"/>
+        </w:rPr>
+        <w:t>– web RTC?</w:t>
+      </w:r>
+    </w:p>
+    <w:p>
+      <w:pPr>
+        <w:pStyle w:val="NoSpacing"/>
+        <w:numPr>
+          <w:ilvl w:val="2"/>
+          <w:numId w:val="8"/>
+        </w:numPr>
+        <w:rPr>
+          <w:rFonts w:ascii="AvenirNext forINTUIT" w:hAnsi="AvenirNext forINTUIT"/>
+          <w:sz w:val="24"/>
+          <w:szCs w:val="24"/>
+        </w:rPr>
+      </w:pPr>
+      <w:r>
+        <w:rPr>
+          <w:rFonts w:ascii="AvenirNext forINTUIT" w:hAnsi="AvenirNext forINTUIT"/>
+          <w:sz w:val="24"/>
+          <w:szCs w:val="24"/>
+        </w:rPr>
+        <w:t>Game</w:t>
+      </w:r>
+      <w:r>
+        <w:rPr>
+          <w:rFonts w:ascii="AvenirNext forINTUIT" w:hAnsi="AvenirNext forINTUIT"/>
+          <w:sz w:val="24"/>
+          <w:szCs w:val="24"/>
+        </w:rPr>
+        <w:t>:</w:t>
+      </w:r>
+      <w:r>
+        <w:rPr>
+          <w:rFonts w:ascii="AvenirNext forINTUIT" w:hAnsi="AvenirNext forINTUIT"/>
+          <w:sz w:val="24"/>
+          <w:szCs w:val="24"/>
+        </w:rPr>
+        <w:t xml:space="preserve"> checkers </w:t>
+      </w:r>
+      <w:r>
+        <w:rPr>
+          <w:rFonts w:ascii="AvenirNext forINTUIT" w:hAnsi="AvenirNext forINTUIT"/>
+          <w:sz w:val="24"/>
+          <w:szCs w:val="24"/>
+        </w:rPr>
+        <w:t>/ expanded Swing library</w:t>
+      </w:r>
+    </w:p>
+    <w:p>
+      <w:pPr>
+        <w:pStyle w:val="NoSpacing"/>
+        <w:numPr>
+          <w:ilvl w:val="2"/>
+          <w:numId w:val="8"/>
+        </w:numPr>
+        <w:rPr>
+          <w:rFonts w:ascii="AvenirNext forINTUIT" w:hAnsi="AvenirNext forINTUIT"/>
+          <w:sz w:val="24"/>
+          <w:szCs w:val="24"/>
+        </w:rPr>
+      </w:pPr>
+      <w:r>
+        <w:rPr>
+          <w:rFonts w:ascii="AvenirNext forINTUIT" w:hAnsi="AvenirNext forINTUIT"/>
+          <w:sz w:val="24"/>
+          <w:szCs w:val="24"/>
+        </w:rPr>
+        <w:t>Navigation: front page with buttons</w:t>
+      </w:r>
+    </w:p>
+    <w:p>
+      <w:pPr>
+        <w:pStyle w:val="NoSpacing"/>
+        <w:numPr>
+          <w:ilvl w:val="5"/>
+          <w:numId w:val="8"/>
+        </w:numPr>
+        <w:rPr>
+          <w:rFonts w:ascii="AvenirNext forINTUIT" w:hAnsi="AvenirNext forINTUIT"/>
+          <w:sz w:val="24"/>
+          <w:szCs w:val="24"/>
+        </w:rPr>
+      </w:pPr>
+      <w:r>
+        <w:rPr>
+          <w:rFonts w:ascii="AvenirNext forINTUIT" w:hAnsi="AvenirNext forINTUIT"/>
+          <w:sz w:val="24"/>
+          <w:szCs w:val="24"/>
+        </w:rPr>
+        <w:t xml:space="preserve">Chat program </w:t>
+      </w:r>
+    </w:p>
+    <w:p>
+      <w:pPr>
+        <w:pStyle w:val="NoSpacing"/>
+        <w:numPr>
+          <w:ilvl w:val="5"/>
+          <w:numId w:val="8"/>
+        </w:numPr>
+        <w:rPr>
+          <w:rFonts w:ascii="AvenirNext forINTUIT" w:hAnsi="AvenirNext forINTUIT"/>
+          <w:sz w:val="24"/>
+          <w:szCs w:val="24"/>
+        </w:rPr>
+      </w:pPr>
+      <w:r>
+        <w:rPr>
+          <w:rFonts w:ascii="AvenirNext forINTUIT" w:hAnsi="AvenirNext forINTUIT"/>
+          <w:sz w:val="24"/>
+          <w:szCs w:val="24"/>
+        </w:rPr>
+        <w:t xml:space="preserve">Game program </w:t>
+      </w:r>
+    </w:p>
+    <w:p>
+      <w:pPr>
+        <w:pStyle w:val="NoSpacing"/>
+        <w:ind w:left="2160"/>
+        <w:rPr>
+          <w:rFonts w:ascii="AvenirNext forINTUIT" w:hAnsi="AvenirNext forINTUIT"/>
+          <w:sz w:val="24"/>
+          <w:szCs w:val="24"/>
+        </w:rPr>
+      </w:pPr>
+    </w:p>
+    <w:p>
+      <w:pPr>
+        <w:pStyle w:val="NoSpacing"/>
+        <w:rPr>
+          <w:rFonts w:ascii="AvenirNext forINTUIT" w:hAnsi="AvenirNext forINTUIT"/>
+          <w:sz w:val="24"/>
+          <w:szCs w:val="24"/>
+        </w:rPr>
+      </w:pPr>
+      <w:r>
+        <w:rPr>
+          <w:rFonts w:ascii="AvenirNext forINTUIT" w:hAnsi="AvenirNext forINTUIT"/>
+          <w:sz w:val="24"/>
+          <w:szCs w:val="24"/>
+        </w:rPr>
+        <w:t>Programming:</w:t>
+      </w:r>
+    </w:p>
+    <w:p>
+      <w:pPr>
+        <w:pStyle w:val="NoSpacing"/>
+        <w:numPr>
+          <w:ilvl w:val="0"/>
+          <w:numId w:val="8"/>
+        </w:numPr>
+        <w:rPr>
+          <w:rFonts w:ascii="AvenirNext forINTUIT" w:hAnsi="AvenirNext forINTUIT"/>
+          <w:sz w:val="24"/>
+          <w:szCs w:val="24"/>
+        </w:rPr>
+      </w:pPr>
+      <w:r>
+        <w:rPr>
+          <w:rFonts w:ascii="AvenirNext forINTUIT" w:hAnsi="AvenirNext forINTUIT"/>
+          <w:sz w:val="24"/>
+          <w:szCs w:val="24"/>
+        </w:rPr>
+        <w:t>Everyone to participate by working on an individual class?</w:t>
+      </w:r>
+    </w:p>
+    <w:p>
+      <w:pPr>
+        <w:pStyle w:val="NoSpacing"/>
+        <w:numPr>
+          <w:ilvl w:val="1"/>
+          <w:numId w:val="8"/>
+        </w:numPr>
+        <w:rPr>
+          <w:rFonts w:ascii="AvenirNext forINTUIT" w:hAnsi="AvenirNext forINTUIT"/>
+          <w:i/>
+          <w:sz w:val="24"/>
+          <w:szCs w:val="24"/>
+        </w:rPr>
+      </w:pPr>
+      <w:r>
+        <w:rPr>
+          <w:rFonts w:ascii="AvenirNext forINTUIT" w:hAnsi="AvenirNext forINTUIT"/>
+          <w:i/>
+          <w:sz w:val="24"/>
+          <w:szCs w:val="24"/>
+        </w:rPr>
+        <w:t xml:space="preserve">Connor and Oliver are not doing ITP currently </w:t>
+      </w:r>
+    </w:p>
+    <w:p>
+      <w:pPr>
+        <w:pStyle w:val="NoSpacing"/>
+        <w:rPr>
+          <w:rFonts w:ascii="AvenirNext forINTUIT" w:hAnsi="AvenirNext forINTUIT"/>
+          <w:sz w:val="24"/>
+          <w:szCs w:val="24"/>
+        </w:rPr>
+      </w:pPr>
+    </w:p>
+    <w:p>
+      <w:pPr>
+        <w:pStyle w:val="NoSpacing"/>
+        <w:rPr>
+          <w:rFonts w:ascii="AvenirNext forINTUIT" w:hAnsi="AvenirNext forINTUIT"/>
+          <w:sz w:val="24"/>
+          <w:szCs w:val="24"/>
+        </w:rPr>
+      </w:pPr>
+      <w:r>
+        <w:rPr>
+          <w:rFonts w:ascii="AvenirNext forINTUIT" w:hAnsi="AvenirNext forINTUIT"/>
+          <w:sz w:val="24"/>
+          <w:szCs w:val="24"/>
+        </w:rPr>
+        <w:t>Final submission end goal</w:t>
+      </w:r>
+    </w:p>
+    <w:p>
+      <w:pPr>
+        <w:pStyle w:val="NoSpacing"/>
+        <w:numPr>
+          <w:ilvl w:val="0"/>
+          <w:numId w:val="8"/>
+        </w:numPr>
+        <w:rPr>
+          <w:rFonts w:ascii="AvenirNext forINTUIT" w:hAnsi="AvenirNext forINTUIT"/>
+          <w:sz w:val="24"/>
+          <w:szCs w:val="24"/>
+        </w:rPr>
+      </w:pPr>
+      <w:r>
+        <w:rPr>
+          <w:rFonts w:ascii="AvenirNext forINTUIT" w:hAnsi="AvenirNext forINTUIT"/>
+          <w:sz w:val="24"/>
+          <w:szCs w:val="24"/>
+        </w:rPr>
+        <w:t>Presentation: adobe &gt; artifacts</w:t>
+      </w:r>
+    </w:p>
+    <w:p>
+      <w:pPr>
+        <w:pStyle w:val="NoSpacing"/>
+        <w:numPr>
+          <w:ilvl w:val="0"/>
+          <w:numId w:val="8"/>
+        </w:numPr>
+        <w:rPr>
+          <w:rFonts w:ascii="AvenirNext forINTUIT" w:hAnsi="AvenirNext forINTUIT"/>
+          <w:sz w:val="24"/>
+          <w:szCs w:val="24"/>
+        </w:rPr>
+      </w:pPr>
+      <w:r>
+        <w:rPr>
+          <w:rFonts w:ascii="AvenirNext forINTUIT" w:hAnsi="AvenirNext forINTUIT"/>
+          <w:sz w:val="24"/>
+          <w:szCs w:val="24"/>
+        </w:rPr>
+        <w:lastRenderedPageBreak/>
+        <w:t xml:space="preserve">Interactive window </w:t>
+      </w:r>
+    </w:p>
+    <w:p>
+      <w:pPr>
+        <w:pStyle w:val="NoSpacing"/>
+        <w:rPr>
+          <w:rFonts w:ascii="AvenirNext forINTUIT" w:hAnsi="AvenirNext forINTUIT"/>
+          <w:sz w:val="24"/>
+          <w:szCs w:val="24"/>
+        </w:rPr>
+      </w:pPr>
+    </w:p>
+    <w:p>
+      <w:pPr>
+        <w:pStyle w:val="NoSpacing"/>
+        <w:rPr>
+          <w:rFonts w:ascii="AvenirNext forINTUIT" w:hAnsi="AvenirNext forINTUIT"/>
+          <w:sz w:val="24"/>
+          <w:szCs w:val="24"/>
+        </w:rPr>
+      </w:pPr>
+    </w:p>
+    <w:p>
+      <w:pPr>
+        <w:pStyle w:val="NoSpacing"/>
+        <w:rPr>
+          <w:rFonts w:ascii="AvenirNext forINTUIT" w:hAnsi="AvenirNext forINTUIT"/>
+          <w:sz w:val="24"/>
+          <w:szCs w:val="24"/>
+          <w:u w:val="single"/>
+        </w:rPr>
+      </w:pPr>
+      <w:r>
+        <w:rPr>
+          <w:rFonts w:ascii="AvenirNext forINTUIT" w:hAnsi="AvenirNext forINTUIT"/>
+          <w:sz w:val="24"/>
+          <w:szCs w:val="24"/>
+          <w:u w:val="single"/>
+        </w:rPr>
+        <w:t>Presentation:</w:t>
+      </w:r>
+      <w:r>
+        <w:rPr>
+          <w:rFonts w:ascii="AvenirNext forINTUIT" w:hAnsi="AvenirNext forINTUIT"/>
+          <w:sz w:val="24"/>
+          <w:szCs w:val="24"/>
+          <w:u w:val="single"/>
+        </w:rPr>
+        <w:t xml:space="preserve"> </w:t>
+      </w:r>
+    </w:p>
+    <w:p>
+      <w:pPr>
+        <w:pStyle w:val="NoSpacing"/>
+        <w:numPr>
+          <w:ilvl w:val="0"/>
+          <w:numId w:val="8"/>
+        </w:numPr>
+        <w:rPr>
+          <w:rFonts w:ascii="AvenirNext forINTUIT" w:hAnsi="AvenirNext forINTUIT"/>
+          <w:sz w:val="24"/>
+          <w:szCs w:val="24"/>
+        </w:rPr>
+      </w:pPr>
+      <w:r>
+        <w:rPr>
+          <w:rFonts w:ascii="AvenirNext forINTUIT" w:hAnsi="AvenirNext forINTUIT"/>
+          <w:sz w:val="24"/>
+          <w:szCs w:val="24"/>
+        </w:rPr>
+        <w:t>How?</w:t>
+      </w:r>
+      <w:r>
+        <w:rPr>
+          <w:rFonts w:ascii="AvenirNext forINTUIT" w:hAnsi="AvenirNext forINTUIT"/>
+          <w:sz w:val="24"/>
+          <w:szCs w:val="24"/>
+        </w:rPr>
+        <w:t xml:space="preserve"> Pitch approach </w:t>
+      </w:r>
+      <w:r>
+        <w:rPr>
+          <w:rFonts w:ascii="AvenirNext forINTUIT" w:hAnsi="AvenirNext forINTUIT"/>
+          <w:sz w:val="24"/>
+          <w:szCs w:val="24"/>
+        </w:rPr>
+        <w:t>(Nat experience)</w:t>
+      </w:r>
+    </w:p>
+    <w:p>
+      <w:pPr>
+        <w:pStyle w:val="NoSpacing"/>
+        <w:numPr>
+          <w:ilvl w:val="0"/>
+          <w:numId w:val="8"/>
+        </w:numPr>
+        <w:rPr>
+          <w:rFonts w:ascii="AvenirNext forINTUIT" w:hAnsi="AvenirNext forINTUIT"/>
+          <w:sz w:val="24"/>
+          <w:szCs w:val="24"/>
+        </w:rPr>
+      </w:pPr>
+      <w:r>
+        <w:rPr>
+          <w:rFonts w:ascii="AvenirNext forINTUIT" w:hAnsi="AvenirNext forINTUIT"/>
+          <w:sz w:val="24"/>
+          <w:szCs w:val="24"/>
+        </w:rPr>
+        <w:t>Professional “screen” to talk through The SocialCare Chat “pitch”</w:t>
+      </w:r>
+    </w:p>
+    <w:p>
+      <w:pPr>
+        <w:pStyle w:val="NoSpacing"/>
+        <w:numPr>
+          <w:ilvl w:val="0"/>
+          <w:numId w:val="8"/>
+        </w:numPr>
+        <w:rPr>
+          <w:rFonts w:ascii="AvenirNext forINTUIT" w:hAnsi="AvenirNext forINTUIT"/>
+          <w:sz w:val="24"/>
+          <w:szCs w:val="24"/>
+        </w:rPr>
+      </w:pPr>
+      <w:r>
+        <w:rPr>
+          <w:rFonts w:ascii="AvenirNext forINTUIT" w:hAnsi="AvenirNext forINTUIT"/>
+          <w:sz w:val="24"/>
+          <w:szCs w:val="24"/>
+        </w:rPr>
+        <w:t xml:space="preserve">Everyone talks through the presentation </w:t>
+      </w:r>
+    </w:p>
+    <w:p>
+      <w:pPr>
+        <w:pStyle w:val="NoSpacing"/>
+        <w:numPr>
+          <w:ilvl w:val="0"/>
+          <w:numId w:val="8"/>
+        </w:numPr>
+        <w:rPr>
+          <w:rFonts w:ascii="AvenirNext forINTUIT" w:hAnsi="AvenirNext forINTUIT"/>
+          <w:sz w:val="24"/>
+          <w:szCs w:val="24"/>
+        </w:rPr>
+      </w:pPr>
+      <w:r>
+        <w:rPr>
+          <w:rFonts w:ascii="AvenirNext forINTUIT" w:hAnsi="AvenirNext forINTUIT"/>
+          <w:sz w:val="24"/>
+          <w:szCs w:val="24"/>
+        </w:rPr>
+        <w:t>Script: Shall we do this together as well?</w:t>
+      </w:r>
+      <w:r>
+        <w:rPr>
+          <w:rFonts w:ascii="AvenirNext forINTUIT" w:hAnsi="AvenirNext forINTUIT"/>
+          <w:sz w:val="24"/>
+          <w:szCs w:val="24"/>
+        </w:rPr>
+        <w:t xml:space="preserve"> </w:t>
+      </w:r>
+      <w:r>
+        <w:rPr>
+          <w:rFonts w:ascii="AvenirNext forINTUIT" w:hAnsi="AvenirNext forINTUIT"/>
+          <w:i/>
+          <w:sz w:val="24"/>
+          <w:szCs w:val="24"/>
+        </w:rPr>
+        <w:t>30min</w:t>
+      </w:r>
+    </w:p>
+    <w:p>
+      <w:pPr>
+        <w:pStyle w:val="NoSpacing"/>
+        <w:rPr>
+          <w:rFonts w:ascii="AvenirNext forINTUIT" w:hAnsi="AvenirNext forINTUIT"/>
+          <w:sz w:val="24"/>
+          <w:szCs w:val="24"/>
+        </w:rPr>
+      </w:pPr>
+    </w:p>
+    <w:p>
+      <w:pPr>
+        <w:pStyle w:val="NoSpacing"/>
+        <w:numPr>
+          <w:ilvl w:val="0"/>
+          <w:numId w:val="8"/>
+        </w:numPr>
+        <w:rPr>
+          <w:rFonts w:ascii="AvenirNext forINTUIT" w:hAnsi="AvenirNext forINTUIT"/>
+          <w:sz w:val="24"/>
+          <w:szCs w:val="24"/>
+        </w:rPr>
+      </w:pPr>
+      <w:r>
+        <w:rPr>
+          <w:rFonts w:ascii="AvenirNext forINTUIT" w:hAnsi="AvenirNext forINTUIT"/>
+          <w:sz w:val="24"/>
+          <w:szCs w:val="24"/>
+        </w:rPr>
+        <w:t>RE: Overall con</w:t>
+      </w:r>
+      <w:r>
+        <w:rPr>
+          <w:rFonts w:ascii="AvenirNext forINTUIT" w:hAnsi="AvenirNext forINTUIT"/>
+          <w:sz w:val="24"/>
+          <w:szCs w:val="24"/>
+        </w:rPr>
+        <w:t>t</w:t>
+      </w:r>
+      <w:r>
+        <w:rPr>
+          <w:rFonts w:ascii="AvenirNext forINTUIT" w:hAnsi="AvenirNext forINTUIT"/>
+          <w:sz w:val="24"/>
+          <w:szCs w:val="24"/>
+        </w:rPr>
+        <w:t xml:space="preserve">ent: </w:t>
+      </w:r>
+      <w:r>
+        <w:rPr>
+          <w:rFonts w:ascii="AvenirNext forINTUIT" w:hAnsi="AvenirNext forINTUIT"/>
+          <w:sz w:val="24"/>
+          <w:szCs w:val="24"/>
+        </w:rPr>
+        <w:t>Dot point items and expand on content?</w:t>
+      </w:r>
+    </w:p>
+    <w:p>
+      <w:pPr>
+        <w:pStyle w:val="NoSpacing"/>
+        <w:numPr>
+          <w:ilvl w:val="0"/>
+          <w:numId w:val="8"/>
+        </w:numPr>
+        <w:rPr>
+          <w:rFonts w:ascii="AvenirNext forINTUIT" w:hAnsi="AvenirNext forINTUIT"/>
+          <w:sz w:val="24"/>
+          <w:szCs w:val="24"/>
+        </w:rPr>
+      </w:pPr>
+      <w:r>
+        <w:rPr>
+          <w:rFonts w:ascii="AvenirNext forINTUIT" w:hAnsi="AvenirNext forINTUIT"/>
+          <w:sz w:val="24"/>
+          <w:szCs w:val="24"/>
+        </w:rPr>
+        <w:t xml:space="preserve">Can we just have talking points or can we do </w:t>
+      </w:r>
+      <w:r>
+        <w:rPr>
+          <w:rFonts w:ascii="AvenirNext forINTUIT" w:hAnsi="AvenirNext forINTUIT"/>
+          <w:sz w:val="24"/>
+          <w:szCs w:val="24"/>
+        </w:rPr>
+        <w:t>full script for presentation draft submission</w:t>
+      </w:r>
+      <w:r>
+        <w:rPr>
+          <w:rFonts w:ascii="AvenirNext forINTUIT" w:hAnsi="AvenirNext forINTUIT"/>
+          <w:sz w:val="24"/>
+          <w:szCs w:val="24"/>
+        </w:rPr>
+        <w:t xml:space="preserve">? (AC or Thomas) </w:t>
+      </w:r>
+    </w:p>
+    <w:p>
+      <w:pPr>
+        <w:pStyle w:val="NoSpacing"/>
+        <w:numPr>
+          <w:ilvl w:val="0"/>
+          <w:numId w:val="8"/>
+        </w:numPr>
+        <w:rPr>
+          <w:rFonts w:ascii="AvenirNext forINTUIT" w:hAnsi="AvenirNext forINTUIT"/>
+          <w:sz w:val="24"/>
+          <w:szCs w:val="24"/>
+        </w:rPr>
+      </w:pPr>
+      <w:r>
+        <w:rPr>
+          <w:rFonts w:ascii="AvenirNext forINTUIT" w:hAnsi="AvenirNext forINTUIT"/>
+          <w:sz w:val="24"/>
+          <w:szCs w:val="24"/>
+        </w:rPr>
+        <w:t>So much o</w:t>
+      </w:r>
+      <w:r>
+        <w:rPr>
+          <w:rFonts w:ascii="AvenirNext forINTUIT" w:hAnsi="AvenirNext forINTUIT"/>
+          <w:sz w:val="24"/>
+          <w:szCs w:val="24"/>
+        </w:rPr>
+        <w:t>assion and emotion</w:t>
+      </w:r>
+      <w:r>
+        <w:rPr>
+          <w:rFonts w:ascii="AvenirNext forINTUIT" w:hAnsi="AvenirNext forINTUIT"/>
+          <w:sz w:val="24"/>
+          <w:szCs w:val="24"/>
+        </w:rPr>
+        <w:t xml:space="preserve"> </w:t>
+      </w:r>
+      <w:r>
+        <w:rPr>
+          <w:rFonts w:ascii="AvenirNext forINTUIT" w:hAnsi="AvenirNext forINTUIT"/>
+          <w:sz w:val="24"/>
+          <w:szCs w:val="24"/>
+        </w:rPr>
+        <w:t>from the team in this project</w:t>
+      </w:r>
+    </w:p>
+    <w:p>
+      <w:pPr>
+        <w:pStyle w:val="NoSpacing"/>
+        <w:rPr>
+          <w:rFonts w:ascii="AvenirNext forINTUIT" w:hAnsi="AvenirNext forINTUIT"/>
+          <w:sz w:val="24"/>
+          <w:szCs w:val="24"/>
+        </w:rPr>
+      </w:pPr>
+    </w:p>
+    <w:p>
+      <w:pPr>
+        <w:pStyle w:val="ListParagraph"/>
+        <w:numPr>
+          <w:ilvl w:val="0"/>
+          <w:numId w:val="8"/>
+        </w:numPr>
+        <w:rPr>
+          <w:rFonts w:ascii="AvenirNext forINTUIT" w:hAnsi="AvenirNext forINTUIT"/>
+          <w:sz w:val="24"/>
+          <w:szCs w:val="24"/>
+        </w:rPr>
+      </w:pPr>
+      <w:r>
+        <w:rPr>
+          <w:rFonts w:ascii="AvenirNext forINTUIT" w:hAnsi="AvenirNext forINTUIT"/>
+          <w:sz w:val="24"/>
+          <w:szCs w:val="24"/>
+        </w:rPr>
+        <w:t>Everyone has accepted GitHub invite</w:t>
+      </w:r>
+    </w:p>
+    <w:p>
+      <w:pPr>
+        <w:pStyle w:val="NoSpacing"/>
+        <w:ind w:left="720"/>
+        <w:rPr>
+          <w:rFonts w:ascii="AvenirNext forINTUIT" w:hAnsi="AvenirNext forINTUIT"/>
+          <w:sz w:val="24"/>
+          <w:szCs w:val="24"/>
+        </w:rPr>
+      </w:pPr>
+    </w:p>
+    <w:p>
+      <w:pPr>
+        <w:pStyle w:val="NoSpacing"/>
+        <w:rPr>
+          <w:rFonts w:ascii="AvenirNext forINTUIT" w:hAnsi="AvenirNext forINTUIT"/>
+          <w:b/>
           <w:sz w:val="24"/>
           <w:szCs w:val="24"/>
         </w:rPr>
@@ -824,6 +2296,180 @@
         </w:rPr>
         <w:t>Action items:</w:t>
       </w:r>
+    </w:p>
+    <w:p>
+      <w:pPr>
+        <w:pStyle w:val="NoSpacing"/>
+        <w:numPr>
+          <w:ilvl w:val="0"/>
+          <w:numId w:val="8"/>
+        </w:numPr>
+        <w:rPr>
+          <w:rFonts w:ascii="AvenirNext forINTUIT" w:hAnsi="AvenirNext forINTUIT"/>
+          <w:sz w:val="24"/>
+          <w:szCs w:val="24"/>
+        </w:rPr>
+      </w:pPr>
+      <w:r>
+        <w:rPr>
+          <w:rFonts w:ascii="AvenirNext forINTUIT" w:hAnsi="AvenirNext forINTUIT"/>
+          <w:sz w:val="24"/>
+          <w:szCs w:val="24"/>
+        </w:rPr>
+        <w:t>Catch up on Thursday re written content and creating dot points</w:t>
+      </w:r>
+    </w:p>
+    <w:p>
+      <w:pPr>
+        <w:pStyle w:val="NoSpacing"/>
+        <w:numPr>
+          <w:ilvl w:val="0"/>
+          <w:numId w:val="8"/>
+        </w:numPr>
+        <w:rPr>
+          <w:rFonts w:ascii="AvenirNext forINTUIT" w:hAnsi="AvenirNext forINTUIT"/>
+          <w:sz w:val="24"/>
+          <w:szCs w:val="24"/>
+        </w:rPr>
+      </w:pPr>
+      <w:r>
+        <w:rPr>
+          <w:rFonts w:ascii="AvenirNext forINTUIT" w:hAnsi="AvenirNext forINTUIT"/>
+          <w:sz w:val="24"/>
+          <w:szCs w:val="24"/>
+        </w:rPr>
+        <w:t xml:space="preserve">Dot points for written content as a group &gt; take it away and expand on it individually </w:t>
+      </w:r>
+    </w:p>
+    <w:p>
+      <w:pPr>
+        <w:pStyle w:val="NoSpacing"/>
+        <w:numPr>
+          <w:ilvl w:val="0"/>
+          <w:numId w:val="8"/>
+        </w:numPr>
+        <w:rPr>
+          <w:rFonts w:ascii="AvenirNext forINTUIT" w:hAnsi="AvenirNext forINTUIT"/>
+          <w:sz w:val="24"/>
+          <w:szCs w:val="24"/>
+        </w:rPr>
+      </w:pPr>
+      <w:r>
+        <w:rPr>
+          <w:rFonts w:ascii="AvenirNext forINTUIT" w:hAnsi="AvenirNext forINTUIT"/>
+          <w:sz w:val="24"/>
+          <w:szCs w:val="24"/>
+        </w:rPr>
+        <w:t>Nat will look into Swing</w:t>
+      </w:r>
+      <w:r>
+        <w:rPr>
+          <w:rFonts w:ascii="AvenirNext forINTUIT" w:hAnsi="AvenirNext forINTUIT"/>
+          <w:sz w:val="24"/>
+          <w:szCs w:val="24"/>
+        </w:rPr>
+        <w:t>, Connor into Chat, Corbin will expand on games, Ollie will look into Interfaces, Ness to investigate otherwise</w:t>
+      </w:r>
+    </w:p>
+    <w:p>
+      <w:pPr>
+        <w:pStyle w:val="NoSpacing"/>
+        <w:numPr>
+          <w:ilvl w:val="0"/>
+          <w:numId w:val="8"/>
+        </w:numPr>
+        <w:rPr>
+          <w:rFonts w:ascii="AvenirNext forINTUIT" w:hAnsi="AvenirNext forINTUIT"/>
+          <w:sz w:val="24"/>
+          <w:szCs w:val="24"/>
+        </w:rPr>
+      </w:pPr>
+      <w:r>
+        <w:rPr>
+          <w:rFonts w:ascii="AvenirNext forINTUIT" w:hAnsi="AvenirNext forINTUIT"/>
+          <w:sz w:val="24"/>
+          <w:szCs w:val="24"/>
+        </w:rPr>
+        <w:t xml:space="preserve">Everyone to familiarize themselves with A3 requirements in prep for Thursday </w:t>
+      </w:r>
+      <w:bookmarkStart w:id="0" w:name="_GoBack"/>
+      <w:bookmarkEnd w:id="0"/>
+    </w:p>
+    <w:p>
+      <w:pPr>
+        <w:pStyle w:val="NoSpacing"/>
+        <w:rPr>
+          <w:rFonts w:ascii="AvenirNext forINTUIT" w:hAnsi="AvenirNext forINTUIT"/>
+          <w:b/>
+          <w:sz w:val="24"/>
+          <w:szCs w:val="24"/>
+        </w:rPr>
+      </w:pPr>
+    </w:p>
+    <w:p>
+      <w:pPr>
+        <w:pStyle w:val="NoSpacing"/>
+        <w:rPr>
+          <w:rFonts w:ascii="AvenirNext forINTUIT" w:hAnsi="AvenirNext forINTUIT"/>
+          <w:b/>
+          <w:sz w:val="24"/>
+          <w:szCs w:val="24"/>
+        </w:rPr>
+      </w:pPr>
+    </w:p>
+    <w:p>
+      <w:pPr>
+        <w:pStyle w:val="NoSpacing"/>
+        <w:rPr>
+          <w:rFonts w:ascii="AvenirNext forINTUIT" w:hAnsi="AvenirNext forINTUIT"/>
+          <w:b/>
+          <w:sz w:val="24"/>
+          <w:szCs w:val="24"/>
+        </w:rPr>
+      </w:pPr>
+    </w:p>
+    <w:p>
+      <w:pPr>
+        <w:pStyle w:val="NoSpacing"/>
+        <w:rPr>
+          <w:rFonts w:ascii="AvenirNext forINTUIT" w:hAnsi="AvenirNext forINTUIT"/>
+          <w:b/>
+          <w:sz w:val="24"/>
+          <w:szCs w:val="24"/>
+        </w:rPr>
+      </w:pPr>
+    </w:p>
+    <w:p>
+      <w:pPr>
+        <w:pStyle w:val="NoSpacing"/>
+        <w:rPr>
+          <w:rFonts w:ascii="AvenirNext forINTUIT" w:hAnsi="AvenirNext forINTUIT"/>
+          <w:b/>
+          <w:sz w:val="24"/>
+          <w:szCs w:val="24"/>
+        </w:rPr>
+      </w:pPr>
+    </w:p>
+    <w:p>
+      <w:pPr>
+        <w:pStyle w:val="NoSpacing"/>
+        <w:rPr>
+          <w:rFonts w:ascii="AvenirNext forINTUIT" w:hAnsi="AvenirNext forINTUIT"/>
+          <w:b/>
+          <w:sz w:val="24"/>
+          <w:szCs w:val="24"/>
+        </w:rPr>
+      </w:pPr>
+    </w:p>
+    <w:p>
+      <w:pPr>
+        <w:pStyle w:val="NoSpacing"/>
+        <w:rPr>
+          <w:rFonts w:ascii="AvenirNext forINTUIT" w:hAnsi="AvenirNext forINTUIT"/>
+          <w:sz w:val="24"/>
+          <w:szCs w:val="24"/>
+        </w:rPr>
+      </w:pPr>
     </w:p>
     <w:p>
       <w:pPr>
@@ -918,25 +2564,7 @@
           <w:sz w:val="24"/>
           <w:szCs w:val="24"/>
         </w:rPr>
-        <w:t xml:space="preserve">| </w:t>
-      </w:r>
-      <w:proofErr w:type="gramStart"/>
-      <w:r>
-        <w:rPr>
-          <w:rFonts w:ascii="AvenirNext forINTUIT" w:hAnsi="AvenirNext forINTUIT"/>
-          <w:sz w:val="24"/>
-          <w:szCs w:val="24"/>
-        </w:rPr>
-        <w:t>pm</w:t>
-      </w:r>
-      <w:proofErr w:type="gramEnd"/>
-      <w:r>
-        <w:rPr>
-          <w:rFonts w:ascii="AvenirNext forINTUIT" w:hAnsi="AvenirNext forINTUIT"/>
-          <w:sz w:val="24"/>
-          <w:szCs w:val="24"/>
-        </w:rPr>
-        <w:t xml:space="preserve"> | Discord</w:t>
+        <w:t>| pm | Discord</w:t>
       </w:r>
     </w:p>
     <w:p>
@@ -1166,25 +2794,7 @@
           <w:sz w:val="24"/>
           <w:szCs w:val="24"/>
         </w:rPr>
-        <w:t xml:space="preserve">| </w:t>
-      </w:r>
-      <w:proofErr w:type="gramStart"/>
-      <w:r>
-        <w:rPr>
-          <w:rFonts w:ascii="AvenirNext forINTUIT" w:hAnsi="AvenirNext forINTUIT"/>
-          <w:sz w:val="24"/>
-          <w:szCs w:val="24"/>
-        </w:rPr>
-        <w:t>pm</w:t>
-      </w:r>
-      <w:proofErr w:type="gramEnd"/>
-      <w:r>
-        <w:rPr>
-          <w:rFonts w:ascii="AvenirNext forINTUIT" w:hAnsi="AvenirNext forINTUIT"/>
-          <w:sz w:val="24"/>
-          <w:szCs w:val="24"/>
-        </w:rPr>
-        <w:t xml:space="preserve"> | Discord</w:t>
+        <w:t>| pm | Discord</w:t>
       </w:r>
     </w:p>
     <w:p>
@@ -1414,25 +3024,7 @@
           <w:sz w:val="24"/>
           <w:szCs w:val="24"/>
         </w:rPr>
-        <w:t xml:space="preserve">| </w:t>
-      </w:r>
-      <w:proofErr w:type="gramStart"/>
-      <w:r>
-        <w:rPr>
-          <w:rFonts w:ascii="AvenirNext forINTUIT" w:hAnsi="AvenirNext forINTUIT"/>
-          <w:sz w:val="24"/>
-          <w:szCs w:val="24"/>
-        </w:rPr>
-        <w:t>pm</w:t>
-      </w:r>
-      <w:proofErr w:type="gramEnd"/>
-      <w:r>
-        <w:rPr>
-          <w:rFonts w:ascii="AvenirNext forINTUIT" w:hAnsi="AvenirNext forINTUIT"/>
-          <w:sz w:val="24"/>
-          <w:szCs w:val="24"/>
-        </w:rPr>
-        <w:t xml:space="preserve"> | Discord</w:t>
+        <w:t>| pm | Discord</w:t>
       </w:r>
     </w:p>
     <w:p>
@@ -1662,25 +3254,7 @@
           <w:sz w:val="24"/>
           <w:szCs w:val="24"/>
         </w:rPr>
-        <w:t xml:space="preserve">| </w:t>
-      </w:r>
-      <w:proofErr w:type="gramStart"/>
-      <w:r>
-        <w:rPr>
-          <w:rFonts w:ascii="AvenirNext forINTUIT" w:hAnsi="AvenirNext forINTUIT"/>
-          <w:sz w:val="24"/>
-          <w:szCs w:val="24"/>
-        </w:rPr>
-        <w:t>pm</w:t>
-      </w:r>
-      <w:proofErr w:type="gramEnd"/>
-      <w:r>
-        <w:rPr>
-          <w:rFonts w:ascii="AvenirNext forINTUIT" w:hAnsi="AvenirNext forINTUIT"/>
-          <w:sz w:val="24"/>
-          <w:szCs w:val="24"/>
-        </w:rPr>
-        <w:t xml:space="preserve"> | Discord</w:t>
+        <w:t>| pm | Discord</w:t>
       </w:r>
     </w:p>
     <w:p>
@@ -1785,7 +3359,6 @@
           <w:sz w:val="24"/>
           <w:szCs w:val="24"/>
         </w:rPr>
-        <w:lastRenderedPageBreak/>
         <w:t>Notes:</w:t>
       </w:r>
     </w:p>
@@ -1911,25 +3484,7 @@
           <w:sz w:val="24"/>
           <w:szCs w:val="24"/>
         </w:rPr>
-        <w:t xml:space="preserve">| </w:t>
-      </w:r>
-      <w:proofErr w:type="gramStart"/>
-      <w:r>
-        <w:rPr>
-          <w:rFonts w:ascii="AvenirNext forINTUIT" w:hAnsi="AvenirNext forINTUIT"/>
-          <w:sz w:val="24"/>
-          <w:szCs w:val="24"/>
-        </w:rPr>
-        <w:t>pm</w:t>
-      </w:r>
-      <w:proofErr w:type="gramEnd"/>
-      <w:r>
-        <w:rPr>
-          <w:rFonts w:ascii="AvenirNext forINTUIT" w:hAnsi="AvenirNext forINTUIT"/>
-          <w:sz w:val="24"/>
-          <w:szCs w:val="24"/>
-        </w:rPr>
-        <w:t xml:space="preserve"> | Discord</w:t>
+        <w:t>| pm | Discord</w:t>
       </w:r>
     </w:p>
     <w:p>
@@ -2159,25 +3714,7 @@
           <w:sz w:val="24"/>
           <w:szCs w:val="24"/>
         </w:rPr>
-        <w:t xml:space="preserve">| </w:t>
-      </w:r>
-      <w:proofErr w:type="gramStart"/>
-      <w:r>
-        <w:rPr>
-          <w:rFonts w:ascii="AvenirNext forINTUIT" w:hAnsi="AvenirNext forINTUIT"/>
-          <w:sz w:val="24"/>
-          <w:szCs w:val="24"/>
-        </w:rPr>
-        <w:t>pm</w:t>
-      </w:r>
-      <w:proofErr w:type="gramEnd"/>
-      <w:r>
-        <w:rPr>
-          <w:rFonts w:ascii="AvenirNext forINTUIT" w:hAnsi="AvenirNext forINTUIT"/>
-          <w:sz w:val="24"/>
-          <w:szCs w:val="24"/>
-        </w:rPr>
-        <w:t xml:space="preserve"> | Discord</w:t>
+        <w:t>| pm | Discord</w:t>
       </w:r>
     </w:p>
     <w:p>
@@ -2407,25 +3944,7 @@
           <w:sz w:val="24"/>
           <w:szCs w:val="24"/>
         </w:rPr>
-        <w:t xml:space="preserve">| </w:t>
-      </w:r>
-      <w:proofErr w:type="gramStart"/>
-      <w:r>
-        <w:rPr>
-          <w:rFonts w:ascii="AvenirNext forINTUIT" w:hAnsi="AvenirNext forINTUIT"/>
-          <w:sz w:val="24"/>
-          <w:szCs w:val="24"/>
-        </w:rPr>
-        <w:t>pm</w:t>
-      </w:r>
-      <w:proofErr w:type="gramEnd"/>
-      <w:r>
-        <w:rPr>
-          <w:rFonts w:ascii="AvenirNext forINTUIT" w:hAnsi="AvenirNext forINTUIT"/>
-          <w:sz w:val="24"/>
-          <w:szCs w:val="24"/>
-        </w:rPr>
-        <w:t xml:space="preserve"> | Discord</w:t>
+        <w:t>| pm | Discord</w:t>
       </w:r>
     </w:p>
     <w:p>
@@ -2655,25 +4174,7 @@
           <w:sz w:val="24"/>
           <w:szCs w:val="24"/>
         </w:rPr>
-        <w:t xml:space="preserve">| </w:t>
-      </w:r>
-      <w:proofErr w:type="gramStart"/>
-      <w:r>
-        <w:rPr>
-          <w:rFonts w:ascii="AvenirNext forINTUIT" w:hAnsi="AvenirNext forINTUIT"/>
-          <w:sz w:val="24"/>
-          <w:szCs w:val="24"/>
-        </w:rPr>
-        <w:t>pm</w:t>
-      </w:r>
-      <w:proofErr w:type="gramEnd"/>
-      <w:r>
-        <w:rPr>
-          <w:rFonts w:ascii="AvenirNext forINTUIT" w:hAnsi="AvenirNext forINTUIT"/>
-          <w:sz w:val="24"/>
-          <w:szCs w:val="24"/>
-        </w:rPr>
-        <w:t xml:space="preserve"> | Discord</w:t>
+        <w:t>| pm | Discord</w:t>
       </w:r>
     </w:p>
     <w:p>
@@ -2778,7 +4279,6 @@
           <w:sz w:val="24"/>
           <w:szCs w:val="24"/>
         </w:rPr>
-        <w:lastRenderedPageBreak/>
         <w:t>Notes:</w:t>
       </w:r>
     </w:p>
@@ -2904,25 +4404,7 @@
           <w:sz w:val="24"/>
           <w:szCs w:val="24"/>
         </w:rPr>
-        <w:t xml:space="preserve">| </w:t>
-      </w:r>
-      <w:proofErr w:type="gramStart"/>
-      <w:r>
-        <w:rPr>
-          <w:rFonts w:ascii="AvenirNext forINTUIT" w:hAnsi="AvenirNext forINTUIT"/>
-          <w:sz w:val="24"/>
-          <w:szCs w:val="24"/>
-        </w:rPr>
-        <w:t>pm</w:t>
-      </w:r>
-      <w:proofErr w:type="gramEnd"/>
-      <w:r>
-        <w:rPr>
-          <w:rFonts w:ascii="AvenirNext forINTUIT" w:hAnsi="AvenirNext forINTUIT"/>
-          <w:sz w:val="24"/>
-          <w:szCs w:val="24"/>
-        </w:rPr>
-        <w:t xml:space="preserve"> | Discord</w:t>
+        <w:t>| pm | Discord</w:t>
       </w:r>
     </w:p>
     <w:p>
@@ -4014,7 +5496,7 @@
   <w:abstractNum w:abstractNumId="7" w15:restartNumberingAfterBreak="0">
     <w:nsid w:val="789009E7"/>
     <w:multiLevelType w:val="hybridMultilevel"/>
-    <w:tmpl w:val="4E84A408"/>
+    <w:tmpl w:val="B0460F4E"/>
     <w:lvl w:ilvl="0" w:tplc="E0EE974C">
       <w:numFmt w:val="bullet"/>
       <w:lvlText w:val="-"/>
@@ -4026,19 +5508,19 @@
         <w:rFonts w:ascii="AvenirNext forINTUIT" w:eastAsiaTheme="minorHAnsi" w:hAnsi="AvenirNext forINTUIT" w:cstheme="minorBidi" w:hint="default"/>
       </w:rPr>
     </w:lvl>
-    <w:lvl w:ilvl="1" w:tplc="04090003" w:tentative="1">
+    <w:lvl w:ilvl="1" w:tplc="04090001">
       <w:start w:val="1"/>
       <w:numFmt w:val="bullet"/>
-      <w:lvlText w:val="o"/>
+      <w:lvlText w:val=""/>
       <w:lvlJc w:val="left"/>
       <w:pPr>
         <w:ind w:left="1440" w:hanging="360"/>
       </w:pPr>
       <w:rPr>
-        <w:rFonts w:ascii="Courier New" w:hAnsi="Courier New" w:cs="Courier New" w:hint="default"/>
+        <w:rFonts w:ascii="Symbol" w:hAnsi="Symbol" w:hint="default"/>
       </w:rPr>
     </w:lvl>
-    <w:lvl w:ilvl="2" w:tplc="04090005" w:tentative="1">
+    <w:lvl w:ilvl="2" w:tplc="04090005">
       <w:start w:val="1"/>
       <w:numFmt w:val="bullet"/>
       <w:lvlText w:val=""/>
@@ -4050,7 +5532,7 @@
         <w:rFonts w:ascii="Wingdings" w:hAnsi="Wingdings" w:hint="default"/>
       </w:rPr>
     </w:lvl>
-    <w:lvl w:ilvl="3" w:tplc="04090001" w:tentative="1">
+    <w:lvl w:ilvl="3" w:tplc="04090001">
       <w:start w:val="1"/>
       <w:numFmt w:val="bullet"/>
       <w:lvlText w:val=""/>
@@ -4062,28 +5544,27 @@
         <w:rFonts w:ascii="Symbol" w:hAnsi="Symbol" w:hint="default"/>
       </w:rPr>
     </w:lvl>
-    <w:lvl w:ilvl="4" w:tplc="04090003" w:tentative="1">
-      <w:start w:val="1"/>
+    <w:lvl w:ilvl="4" w:tplc="9EC81060">
       <w:numFmt w:val="bullet"/>
-      <w:lvlText w:val="o"/>
-      <w:lvlJc w:val="left"/>
-      <w:pPr>
-        <w:ind w:left="3600" w:hanging="360"/>
+      <w:lvlText w:val=""/>
+      <w:lvlJc w:val="left"/>
+      <w:pPr>
+        <w:ind w:left="1494" w:hanging="360"/>
       </w:pPr>
       <w:rPr>
-        <w:rFonts w:ascii="Courier New" w:hAnsi="Courier New" w:cs="Courier New" w:hint="default"/>
+        <w:rFonts w:ascii="Wingdings" w:eastAsiaTheme="minorHAnsi" w:hAnsi="Wingdings" w:cstheme="minorBidi" w:hint="default"/>
       </w:rPr>
     </w:lvl>
-    <w:lvl w:ilvl="5" w:tplc="04090005" w:tentative="1">
+    <w:lvl w:ilvl="5" w:tplc="131EC9FC">
       <w:start w:val="1"/>
       <w:numFmt w:val="bullet"/>
-      <w:lvlText w:val=""/>
-      <w:lvlJc w:val="left"/>
-      <w:pPr>
-        <w:ind w:left="4320" w:hanging="360"/>
+      <w:lvlText w:val="◦"/>
+      <w:lvlJc w:val="left"/>
+      <w:pPr>
+        <w:ind w:left="3337" w:hanging="360"/>
       </w:pPr>
       <w:rPr>
-        <w:rFonts w:ascii="Wingdings" w:hAnsi="Wingdings" w:hint="default"/>
+        <w:rFonts w:ascii="Courier New" w:hAnsi="Courier New" w:hint="default"/>
       </w:rPr>
     </w:lvl>
     <w:lvl w:ilvl="6" w:tplc="04090001" w:tentative="1">

</xml_diff>

<commit_message>
Minutes for 7th Aug
</commit_message>
<xml_diff>
--- a/CatchUpMinutesXVI.docx
+++ b/CatchUpMinutesXVI.docx
@@ -4379,8 +4379,6 @@
           <w:szCs w:val="24"/>
         </w:rPr>
       </w:pPr>
-      <w:bookmarkStart w:id="0" w:name="_GoBack"/>
-      <w:bookmarkEnd w:id="0"/>
       <w:r>
         <w:rPr>
           <w:rFonts w:ascii="AvenirNext forINTUIT" w:hAnsi="AvenirNext forINTUIT"/>
@@ -4625,9 +4623,41 @@
           <w:sz w:val="24"/>
           <w:szCs w:val="24"/>
         </w:rPr>
+        <w:t>8</w:t>
+      </w:r>
+      <w:r>
+        <w:rPr>
+          <w:rFonts w:ascii="AvenirNext forINTUIT" w:hAnsi="AvenirNext forINTUIT"/>
+          <w:sz w:val="24"/>
+          <w:szCs w:val="24"/>
+          <w:vertAlign w:val="superscript"/>
+        </w:rPr>
+        <w:t>th</w:t>
+      </w:r>
+      <w:r>
+        <w:rPr>
+          <w:rFonts w:ascii="AvenirNext forINTUIT" w:hAnsi="AvenirNext forINTUIT"/>
+          <w:sz w:val="24"/>
+          <w:szCs w:val="24"/>
+        </w:rPr>
+        <w:t xml:space="preserve"> August </w:t>
+      </w:r>
+      <w:r>
+        <w:rPr>
+          <w:rFonts w:ascii="AvenirNext forINTUIT" w:hAnsi="AvenirNext forINTUIT"/>
+          <w:sz w:val="24"/>
+          <w:szCs w:val="24"/>
+        </w:rPr>
         <w:t xml:space="preserve">| </w:t>
       </w:r>
-      <w:proofErr w:type="gramStart"/>
+      <w:r>
+        <w:rPr>
+          <w:rFonts w:ascii="AvenirNext forINTUIT" w:hAnsi="AvenirNext forINTUIT"/>
+          <w:sz w:val="24"/>
+          <w:szCs w:val="24"/>
+        </w:rPr>
+        <w:t xml:space="preserve">9:15 </w:t>
+      </w:r>
       <w:r>
         <w:rPr>
           <w:rFonts w:ascii="AvenirNext forINTUIT" w:hAnsi="AvenirNext forINTUIT"/>
@@ -4636,7 +4666,14 @@
         </w:rPr>
         <w:t>pm</w:t>
       </w:r>
-      <w:proofErr w:type="gramEnd"/>
+      <w:r>
+        <w:rPr>
+          <w:rFonts w:ascii="AvenirNext forINTUIT" w:hAnsi="AvenirNext forINTUIT"/>
+          <w:sz w:val="24"/>
+          <w:szCs w:val="24"/>
+        </w:rPr>
+        <w:t xml:space="preserve"> | 40 minutes</w:t>
+      </w:r>
       <w:r>
         <w:rPr>
           <w:rFonts w:ascii="AvenirNext forINTUIT" w:hAnsi="AvenirNext forINTUIT"/>
@@ -4675,23 +4712,22 @@
         </w:rPr>
         <w:t>Attendees:</w:t>
       </w:r>
-    </w:p>
-    <w:p>
-      <w:pPr>
-        <w:pStyle w:val="NoSpacing"/>
-        <w:rPr>
-          <w:rFonts w:ascii="AvenirNext forINTUIT" w:hAnsi="AvenirNext forINTUIT"/>
-          <w:sz w:val="24"/>
-          <w:szCs w:val="24"/>
-        </w:rPr>
-      </w:pPr>
-      <w:r>
-        <w:rPr>
-          <w:rFonts w:ascii="AvenirNext forINTUIT" w:hAnsi="AvenirNext forINTUIT"/>
-          <w:sz w:val="24"/>
-          <w:szCs w:val="24"/>
-        </w:rPr>
-        <w:t xml:space="preserve">Connor, Corbin, Natalie, Oliver, Vanessa </w:t>
+      <w:r>
+        <w:rPr>
+          <w:rFonts w:ascii="AvenirNext forINTUIT" w:hAnsi="AvenirNext forINTUIT"/>
+          <w:b/>
+          <w:sz w:val="24"/>
+          <w:szCs w:val="24"/>
+        </w:rPr>
+        <w:t xml:space="preserve"> </w:t>
+      </w:r>
+      <w:r>
+        <w:rPr>
+          <w:rFonts w:ascii="AvenirNext forINTUIT" w:hAnsi="AvenirNext forINTUIT"/>
+          <w:sz w:val="24"/>
+          <w:szCs w:val="24"/>
+        </w:rPr>
+        <w:t xml:space="preserve">Corbin, Natalie, Vanessa </w:t>
       </w:r>
     </w:p>
     <w:p>
@@ -4712,12 +4748,46 @@
         </w:rPr>
         <w:t>Absent:</w:t>
       </w:r>
-    </w:p>
-    <w:p>
-      <w:pPr>
-        <w:pStyle w:val="NoSpacing"/>
-        <w:rPr>
-          <w:rFonts w:ascii="AvenirNext forINTUIT" w:hAnsi="AvenirNext forINTUIT"/>
+      <w:r>
+        <w:rPr>
+          <w:rFonts w:ascii="AvenirNext forINTUIT" w:hAnsi="AvenirNext forINTUIT"/>
+          <w:b/>
+          <w:sz w:val="24"/>
+          <w:szCs w:val="24"/>
+        </w:rPr>
+        <w:t xml:space="preserve"> </w:t>
+      </w:r>
+      <w:r>
+        <w:rPr>
+          <w:rFonts w:ascii="AvenirNext forINTUIT" w:hAnsi="AvenirNext forINTUIT"/>
+          <w:sz w:val="24"/>
+          <w:szCs w:val="24"/>
+        </w:rPr>
+        <w:t>Connor</w:t>
+      </w:r>
+      <w:r>
+        <w:rPr>
+          <w:rFonts w:ascii="AvenirNext forINTUIT" w:hAnsi="AvenirNext forINTUIT"/>
+          <w:sz w:val="24"/>
+          <w:szCs w:val="24"/>
+        </w:rPr>
+        <w:t xml:space="preserve">, </w:t>
+      </w:r>
+      <w:r>
+        <w:rPr>
+          <w:rFonts w:ascii="AvenirNext forINTUIT" w:hAnsi="AvenirNext forINTUIT"/>
+          <w:sz w:val="24"/>
+          <w:szCs w:val="24"/>
+        </w:rPr>
+        <w:t>Oliver</w:t>
+      </w:r>
+    </w:p>
+    <w:p>
+      <w:pPr>
+        <w:pStyle w:val="NoSpacing"/>
+        <w:rPr>
+          <w:rFonts w:ascii="AvenirNext forINTUIT" w:hAnsi="AvenirNext forINTUIT"/>
+          <w:b/>
           <w:sz w:val="24"/>
           <w:szCs w:val="24"/>
         </w:rPr>
@@ -4735,8 +4805,41 @@
     <w:p>
       <w:pPr>
         <w:pStyle w:val="NoSpacing"/>
-        <w:rPr>
-          <w:rFonts w:ascii="AvenirNext forINTUIT" w:hAnsi="AvenirNext forINTUIT"/>
+        <w:numPr>
+          <w:ilvl w:val="0"/>
+          <w:numId w:val="8"/>
+        </w:numPr>
+        <w:rPr>
+          <w:rFonts w:ascii="AvenirNext forINTUIT" w:hAnsi="AvenirNext forINTUIT"/>
+          <w:sz w:val="24"/>
+          <w:szCs w:val="24"/>
+        </w:rPr>
+      </w:pPr>
+      <w:r>
+        <w:rPr>
+          <w:rFonts w:ascii="AvenirNext forINTUIT" w:hAnsi="AvenirNext forINTUIT"/>
+          <w:sz w:val="24"/>
+          <w:szCs w:val="24"/>
+        </w:rPr>
+        <w:t xml:space="preserve">Approach to </w:t>
+      </w:r>
+      <w:proofErr w:type="spellStart"/>
+      <w:r>
+        <w:rPr>
+          <w:rFonts w:ascii="AvenirNext forINTUIT" w:hAnsi="AvenirNext forINTUIT"/>
+          <w:sz w:val="24"/>
+          <w:szCs w:val="24"/>
+        </w:rPr>
+        <w:t>A3</w:t>
+      </w:r>
+      <w:proofErr w:type="spellEnd"/>
+    </w:p>
+    <w:p>
+      <w:pPr>
+        <w:pStyle w:val="NoSpacing"/>
+        <w:rPr>
+          <w:rFonts w:ascii="AvenirNext forINTUIT" w:hAnsi="AvenirNext forINTUIT"/>
+          <w:b/>
           <w:sz w:val="24"/>
           <w:szCs w:val="24"/>
         </w:rPr>
@@ -4754,18 +4857,131 @@
     <w:p>
       <w:pPr>
         <w:pStyle w:val="NoSpacing"/>
-        <w:rPr>
-          <w:rFonts w:ascii="AvenirNext forINTUIT" w:hAnsi="AvenirNext forINTUIT"/>
-          <w:sz w:val="24"/>
-          <w:szCs w:val="24"/>
-        </w:rPr>
-      </w:pPr>
-    </w:p>
-    <w:p>
-      <w:pPr>
-        <w:pStyle w:val="NoSpacing"/>
-        <w:rPr>
-          <w:rFonts w:ascii="AvenirNext forINTUIT" w:hAnsi="AvenirNext forINTUIT"/>
+        <w:numPr>
+          <w:ilvl w:val="0"/>
+          <w:numId w:val="8"/>
+        </w:numPr>
+        <w:rPr>
+          <w:rFonts w:ascii="AvenirNext forINTUIT" w:hAnsi="AvenirNext forINTUIT"/>
+          <w:sz w:val="24"/>
+          <w:szCs w:val="24"/>
+        </w:rPr>
+      </w:pPr>
+      <w:r>
+        <w:rPr>
+          <w:rFonts w:ascii="AvenirNext forINTUIT" w:hAnsi="AvenirNext forINTUIT"/>
+          <w:sz w:val="24"/>
+          <w:szCs w:val="24"/>
+        </w:rPr>
+        <w:t xml:space="preserve">No need for real </w:t>
+      </w:r>
+      <w:r>
+        <w:rPr>
+          <w:rFonts w:ascii="AvenirNext forINTUIT" w:hAnsi="AvenirNext forINTUIT"/>
+          <w:sz w:val="24"/>
+          <w:szCs w:val="24"/>
+        </w:rPr>
+        <w:t xml:space="preserve"> / beta </w:t>
+      </w:r>
+      <w:r>
+        <w:rPr>
+          <w:rFonts w:ascii="AvenirNext forINTUIT" w:hAnsi="AvenirNext forINTUIT"/>
+          <w:sz w:val="24"/>
+          <w:szCs w:val="24"/>
+        </w:rPr>
+        <w:t>application</w:t>
+      </w:r>
+    </w:p>
+    <w:p>
+      <w:pPr>
+        <w:pStyle w:val="NoSpacing"/>
+        <w:numPr>
+          <w:ilvl w:val="0"/>
+          <w:numId w:val="8"/>
+        </w:numPr>
+        <w:rPr>
+          <w:rFonts w:ascii="AvenirNext forINTUIT" w:hAnsi="AvenirNext forINTUIT"/>
+          <w:sz w:val="24"/>
+          <w:szCs w:val="24"/>
+        </w:rPr>
+      </w:pPr>
+      <w:r>
+        <w:rPr>
+          <w:rFonts w:ascii="AvenirNext forINTUIT" w:hAnsi="AvenirNext forINTUIT"/>
+          <w:sz w:val="24"/>
+          <w:szCs w:val="24"/>
+        </w:rPr>
+        <w:t>We just need to make it look real</w:t>
+      </w:r>
+    </w:p>
+    <w:p>
+      <w:pPr>
+        <w:pStyle w:val="NoSpacing"/>
+        <w:numPr>
+          <w:ilvl w:val="0"/>
+          <w:numId w:val="8"/>
+        </w:numPr>
+        <w:rPr>
+          <w:rFonts w:ascii="AvenirNext forINTUIT" w:hAnsi="AvenirNext forINTUIT"/>
+          <w:sz w:val="24"/>
+          <w:szCs w:val="24"/>
+        </w:rPr>
+      </w:pPr>
+      <w:r>
+        <w:rPr>
+          <w:rFonts w:ascii="AvenirNext forINTUIT" w:hAnsi="AvenirNext forINTUIT"/>
+          <w:sz w:val="24"/>
+          <w:szCs w:val="24"/>
+        </w:rPr>
+        <w:t>Which we can do through the u</w:t>
+      </w:r>
+      <w:r>
+        <w:rPr>
+          <w:rFonts w:ascii="AvenirNext forINTUIT" w:hAnsi="AvenirNext forINTUIT"/>
+          <w:sz w:val="24"/>
+          <w:szCs w:val="24"/>
+        </w:rPr>
+        <w:t>se adobe to create</w:t>
+      </w:r>
+    </w:p>
+    <w:p>
+      <w:pPr>
+        <w:pStyle w:val="NoSpacing"/>
+        <w:numPr>
+          <w:ilvl w:val="0"/>
+          <w:numId w:val="8"/>
+        </w:numPr>
+        <w:rPr>
+          <w:rFonts w:ascii="AvenirNext forINTUIT" w:hAnsi="AvenirNext forINTUIT"/>
+          <w:sz w:val="24"/>
+          <w:szCs w:val="24"/>
+        </w:rPr>
+      </w:pPr>
+      <w:r>
+        <w:rPr>
+          <w:rFonts w:ascii="AvenirNext forINTUIT" w:hAnsi="AvenirNext forINTUIT"/>
+          <w:sz w:val="24"/>
+          <w:szCs w:val="24"/>
+        </w:rPr>
+        <w:t>Confirmed by Nat speaking with Thomas</w:t>
+      </w:r>
+    </w:p>
+    <w:p>
+      <w:pPr>
+        <w:pStyle w:val="NoSpacing"/>
+        <w:rPr>
+          <w:rFonts w:ascii="AvenirNext forINTUIT" w:hAnsi="AvenirNext forINTUIT"/>
+          <w:sz w:val="24"/>
+          <w:szCs w:val="24"/>
+        </w:rPr>
+      </w:pPr>
+    </w:p>
+    <w:p>
+      <w:pPr>
+        <w:pStyle w:val="NoSpacing"/>
+        <w:rPr>
+          <w:rFonts w:ascii="AvenirNext forINTUIT" w:hAnsi="AvenirNext forINTUIT"/>
+          <w:b/>
           <w:sz w:val="24"/>
           <w:szCs w:val="24"/>
         </w:rPr>
@@ -4778,6 +4994,50 @@
           <w:szCs w:val="24"/>
         </w:rPr>
         <w:t>Action items:</w:t>
+      </w:r>
+    </w:p>
+    <w:p>
+      <w:pPr>
+        <w:pStyle w:val="NoSpacing"/>
+        <w:numPr>
+          <w:ilvl w:val="0"/>
+          <w:numId w:val="8"/>
+        </w:numPr>
+        <w:rPr>
+          <w:rFonts w:ascii="AvenirNext forINTUIT" w:hAnsi="AvenirNext forINTUIT"/>
+          <w:sz w:val="24"/>
+          <w:szCs w:val="24"/>
+        </w:rPr>
+      </w:pPr>
+      <w:r>
+        <w:rPr>
+          <w:rFonts w:ascii="AvenirNext forINTUIT" w:hAnsi="AvenirNext forINTUIT"/>
+          <w:sz w:val="24"/>
+          <w:szCs w:val="24"/>
+        </w:rPr>
+        <w:t xml:space="preserve">Everyone to work on written content </w:t>
+      </w:r>
+    </w:p>
+    <w:p>
+      <w:pPr>
+        <w:pStyle w:val="NoSpacing"/>
+        <w:numPr>
+          <w:ilvl w:val="0"/>
+          <w:numId w:val="8"/>
+        </w:numPr>
+        <w:rPr>
+          <w:rFonts w:ascii="AvenirNext forINTUIT" w:hAnsi="AvenirNext forINTUIT"/>
+          <w:sz w:val="24"/>
+          <w:szCs w:val="24"/>
+        </w:rPr>
+      </w:pPr>
+      <w:r>
+        <w:rPr>
+          <w:rFonts w:ascii="AvenirNext forINTUIT" w:hAnsi="AvenirNext forINTUIT"/>
+          <w:sz w:val="24"/>
+          <w:szCs w:val="24"/>
+        </w:rPr>
+        <w:t xml:space="preserve">Catch up Thursday to proceed with Storyboard and Script </w:t>
       </w:r>
     </w:p>
     <w:p>
@@ -4873,25 +5133,82 @@
           <w:sz w:val="24"/>
           <w:szCs w:val="24"/>
         </w:rPr>
+        <w:t>7</w:t>
+      </w:r>
+      <w:r>
+        <w:rPr>
+          <w:rFonts w:ascii="AvenirNext forINTUIT" w:hAnsi="AvenirNext forINTUIT"/>
+          <w:sz w:val="24"/>
+          <w:szCs w:val="24"/>
+          <w:vertAlign w:val="superscript"/>
+        </w:rPr>
+        <w:t>th</w:t>
+      </w:r>
+      <w:r>
+        <w:rPr>
+          <w:rFonts w:ascii="AvenirNext forINTUIT" w:hAnsi="AvenirNext forINTUIT"/>
+          <w:sz w:val="24"/>
+          <w:szCs w:val="24"/>
+        </w:rPr>
+        <w:t xml:space="preserve"> August </w:t>
+      </w:r>
+      <w:r>
+        <w:rPr>
+          <w:rFonts w:ascii="AvenirNext forINTUIT" w:hAnsi="AvenirNext forINTUIT"/>
+          <w:sz w:val="24"/>
+          <w:szCs w:val="24"/>
+        </w:rPr>
         <w:t xml:space="preserve">| </w:t>
       </w:r>
-      <w:proofErr w:type="gramStart"/>
-      <w:r>
-        <w:rPr>
-          <w:rFonts w:ascii="AvenirNext forINTUIT" w:hAnsi="AvenirNext forINTUIT"/>
-          <w:sz w:val="24"/>
-          <w:szCs w:val="24"/>
-        </w:rPr>
-        <w:t>pm</w:t>
-      </w:r>
-      <w:proofErr w:type="gramEnd"/>
-      <w:r>
-        <w:rPr>
-          <w:rFonts w:ascii="AvenirNext forINTUIT" w:hAnsi="AvenirNext forINTUIT"/>
-          <w:sz w:val="24"/>
-          <w:szCs w:val="24"/>
-        </w:rPr>
-        <w:t xml:space="preserve"> | Discord</w:t>
+      <w:r>
+        <w:rPr>
+          <w:rFonts w:ascii="AvenirNext forINTUIT" w:hAnsi="AvenirNext forINTUIT"/>
+          <w:sz w:val="24"/>
+          <w:szCs w:val="24"/>
+        </w:rPr>
+        <w:t xml:space="preserve">8 </w:t>
+      </w:r>
+      <w:r>
+        <w:rPr>
+          <w:rFonts w:ascii="AvenirNext forINTUIT" w:hAnsi="AvenirNext forINTUIT"/>
+          <w:sz w:val="24"/>
+          <w:szCs w:val="24"/>
+        </w:rPr>
+        <w:t xml:space="preserve">pm </w:t>
+      </w:r>
+      <w:r>
+        <w:rPr>
+          <w:rFonts w:ascii="AvenirNext forINTUIT" w:hAnsi="AvenirNext forINTUIT"/>
+          <w:sz w:val="24"/>
+          <w:szCs w:val="24"/>
+        </w:rPr>
+        <w:t xml:space="preserve">| 2 </w:t>
+      </w:r>
+      <w:proofErr w:type="spellStart"/>
+      <w:r>
+        <w:rPr>
+          <w:rFonts w:ascii="AvenirNext forINTUIT" w:hAnsi="AvenirNext forINTUIT"/>
+          <w:sz w:val="24"/>
+          <w:szCs w:val="24"/>
+        </w:rPr>
+        <w:t>hrs</w:t>
+      </w:r>
+      <w:proofErr w:type="spellEnd"/>
+      <w:r>
+        <w:rPr>
+          <w:rFonts w:ascii="AvenirNext forINTUIT" w:hAnsi="AvenirNext forINTUIT"/>
+          <w:sz w:val="24"/>
+          <w:szCs w:val="24"/>
+        </w:rPr>
+        <w:t xml:space="preserve"> </w:t>
+      </w:r>
+      <w:r>
+        <w:rPr>
+          <w:rFonts w:ascii="AvenirNext forINTUIT" w:hAnsi="AvenirNext forINTUIT"/>
+          <w:sz w:val="24"/>
+          <w:szCs w:val="24"/>
+        </w:rPr>
+        <w:t>| Discord</w:t>
       </w:r>
     </w:p>
     <w:p>
@@ -4923,16 +5240,15 @@
         </w:rPr>
         <w:t>Attendees:</w:t>
       </w:r>
-    </w:p>
-    <w:p>
-      <w:pPr>
-        <w:pStyle w:val="NoSpacing"/>
-        <w:rPr>
-          <w:rFonts w:ascii="AvenirNext forINTUIT" w:hAnsi="AvenirNext forINTUIT"/>
-          <w:sz w:val="24"/>
-          <w:szCs w:val="24"/>
-        </w:rPr>
-      </w:pPr>
+      <w:r>
+        <w:rPr>
+          <w:rFonts w:ascii="AvenirNext forINTUIT" w:hAnsi="AvenirNext forINTUIT"/>
+          <w:b/>
+          <w:sz w:val="24"/>
+          <w:szCs w:val="24"/>
+        </w:rPr>
+        <w:t xml:space="preserve"> </w:t>
+      </w:r>
       <w:r>
         <w:rPr>
           <w:rFonts w:ascii="AvenirNext forINTUIT" w:hAnsi="AvenirNext forINTUIT"/>
@@ -4947,6 +5263,7 @@
         <w:pStyle w:val="NoSpacing"/>
         <w:rPr>
           <w:rFonts w:ascii="AvenirNext forINTUIT" w:hAnsi="AvenirNext forINTUIT"/>
+          <w:b/>
           <w:sz w:val="24"/>
           <w:szCs w:val="24"/>
         </w:rPr>
@@ -4970,6 +5287,17 @@
           <w:szCs w:val="24"/>
         </w:rPr>
       </w:pPr>
+    </w:p>
+    <w:p>
+      <w:pPr>
+        <w:pStyle w:val="NoSpacing"/>
+        <w:rPr>
+          <w:rFonts w:ascii="AvenirNext forINTUIT" w:hAnsi="AvenirNext forINTUIT"/>
+          <w:b/>
+          <w:sz w:val="24"/>
+          <w:szCs w:val="24"/>
+        </w:rPr>
+      </w:pPr>
       <w:r>
         <w:rPr>
           <w:rFonts w:ascii="AvenirNext forINTUIT" w:hAnsi="AvenirNext forINTUIT"/>
@@ -4983,6 +5311,231 @@
     <w:p>
       <w:pPr>
         <w:pStyle w:val="NoSpacing"/>
+        <w:numPr>
+          <w:ilvl w:val="0"/>
+          <w:numId w:val="8"/>
+        </w:numPr>
+        <w:rPr>
+          <w:rFonts w:ascii="AvenirNext forINTUIT" w:hAnsi="AvenirNext forINTUIT"/>
+          <w:sz w:val="24"/>
+          <w:szCs w:val="24"/>
+        </w:rPr>
+      </w:pPr>
+      <w:r>
+        <w:rPr>
+          <w:rFonts w:ascii="AvenirNext forINTUIT" w:hAnsi="AvenirNext forINTUIT"/>
+          <w:sz w:val="24"/>
+          <w:szCs w:val="24"/>
+        </w:rPr>
+        <w:t>Storyboard</w:t>
+      </w:r>
+      <w:r>
+        <w:rPr>
+          <w:rFonts w:ascii="AvenirNext forINTUIT" w:hAnsi="AvenirNext forINTUIT"/>
+          <w:sz w:val="24"/>
+          <w:szCs w:val="24"/>
+        </w:rPr>
+        <w:t xml:space="preserve"> &amp; </w:t>
+      </w:r>
+      <w:r>
+        <w:rPr>
+          <w:rFonts w:ascii="AvenirNext forINTUIT" w:hAnsi="AvenirNext forINTUIT"/>
+          <w:sz w:val="24"/>
+          <w:szCs w:val="24"/>
+        </w:rPr>
+        <w:t>Script</w:t>
+      </w:r>
+    </w:p>
+    <w:p>
+      <w:pPr>
+        <w:pStyle w:val="NoSpacing"/>
+        <w:numPr>
+          <w:ilvl w:val="0"/>
+          <w:numId w:val="8"/>
+        </w:numPr>
+        <w:rPr>
+          <w:rFonts w:ascii="AvenirNext forINTUIT" w:hAnsi="AvenirNext forINTUIT"/>
+          <w:sz w:val="24"/>
+          <w:szCs w:val="24"/>
+        </w:rPr>
+      </w:pPr>
+      <w:r>
+        <w:rPr>
+          <w:rFonts w:ascii="AvenirNext forINTUIT" w:hAnsi="AvenirNext forINTUIT"/>
+          <w:sz w:val="24"/>
+          <w:szCs w:val="24"/>
+        </w:rPr>
+        <w:t xml:space="preserve">Written content: Approx. 3 items for each member </w:t>
+      </w:r>
+    </w:p>
+    <w:p>
+      <w:pPr>
+        <w:pStyle w:val="NoSpacing"/>
+        <w:numPr>
+          <w:ilvl w:val="0"/>
+          <w:numId w:val="8"/>
+        </w:numPr>
+        <w:rPr>
+          <w:rFonts w:ascii="AvenirNext forINTUIT" w:hAnsi="AvenirNext forINTUIT"/>
+          <w:sz w:val="24"/>
+          <w:szCs w:val="24"/>
+        </w:rPr>
+      </w:pPr>
+      <w:r>
+        <w:rPr>
+          <w:rFonts w:ascii="AvenirNext forINTUIT" w:hAnsi="AvenirNext forINTUIT"/>
+          <w:sz w:val="24"/>
+          <w:szCs w:val="24"/>
+        </w:rPr>
+        <w:t>Topics don’t appear to have names against them, be sure to allocate your name to ensure you work on topic</w:t>
+      </w:r>
+      <w:r>
+        <w:rPr>
+          <w:rFonts w:ascii="AvenirNext forINTUIT" w:hAnsi="AvenirNext forINTUIT"/>
+          <w:sz w:val="24"/>
+          <w:szCs w:val="24"/>
+        </w:rPr>
+        <w:t>s you are interested in / prefer. First in, first served</w:t>
+      </w:r>
+      <w:r>
+        <w:rPr>
+          <w:rFonts w:ascii="AvenirNext forINTUIT" w:hAnsi="AvenirNext forINTUIT"/>
+          <w:sz w:val="24"/>
+          <w:szCs w:val="24"/>
+        </w:rPr>
+        <w:t xml:space="preserve">. </w:t>
+      </w:r>
+    </w:p>
+    <w:p>
+      <w:pPr>
+        <w:pStyle w:val="NoSpacing"/>
+        <w:numPr>
+          <w:ilvl w:val="0"/>
+          <w:numId w:val="8"/>
+        </w:numPr>
+        <w:rPr>
+          <w:rFonts w:ascii="AvenirNext forINTUIT" w:hAnsi="AvenirNext forINTUIT"/>
+          <w:sz w:val="24"/>
+          <w:szCs w:val="24"/>
+        </w:rPr>
+      </w:pPr>
+      <w:r>
+        <w:rPr>
+          <w:rFonts w:ascii="AvenirNext forINTUIT" w:hAnsi="AvenirNext forINTUIT"/>
+          <w:sz w:val="24"/>
+          <w:szCs w:val="24"/>
+        </w:rPr>
+        <w:t xml:space="preserve">Everyone ok with trying to complete entire </w:t>
+      </w:r>
+      <w:proofErr w:type="spellStart"/>
+      <w:r>
+        <w:rPr>
+          <w:rFonts w:ascii="AvenirNext forINTUIT" w:hAnsi="AvenirNext forINTUIT"/>
+          <w:sz w:val="24"/>
+          <w:szCs w:val="24"/>
+        </w:rPr>
+        <w:t>A3</w:t>
+      </w:r>
+      <w:proofErr w:type="spellEnd"/>
+      <w:r>
+        <w:rPr>
+          <w:rFonts w:ascii="AvenirNext forINTUIT" w:hAnsi="AvenirNext forINTUIT"/>
+          <w:sz w:val="24"/>
+          <w:szCs w:val="24"/>
+        </w:rPr>
+        <w:t xml:space="preserve"> and </w:t>
+      </w:r>
+      <w:proofErr w:type="spellStart"/>
+      <w:r>
+        <w:rPr>
+          <w:rFonts w:ascii="AvenirNext forINTUIT" w:hAnsi="AvenirNext forINTUIT"/>
+          <w:sz w:val="24"/>
+          <w:szCs w:val="24"/>
+        </w:rPr>
+        <w:t>A5</w:t>
+      </w:r>
+      <w:proofErr w:type="spellEnd"/>
+      <w:r>
+        <w:rPr>
+          <w:rFonts w:ascii="AvenirNext forINTUIT" w:hAnsi="AvenirNext forINTUIT"/>
+          <w:sz w:val="24"/>
+          <w:szCs w:val="24"/>
+        </w:rPr>
+        <w:t xml:space="preserve"> by 21</w:t>
+      </w:r>
+      <w:r>
+        <w:rPr>
+          <w:rFonts w:ascii="AvenirNext forINTUIT" w:hAnsi="AvenirNext forINTUIT"/>
+          <w:sz w:val="24"/>
+          <w:szCs w:val="24"/>
+          <w:vertAlign w:val="superscript"/>
+        </w:rPr>
+        <w:t>st</w:t>
+      </w:r>
+      <w:r>
+        <w:rPr>
+          <w:rFonts w:ascii="AvenirNext forINTUIT" w:hAnsi="AvenirNext forINTUIT"/>
+          <w:sz w:val="24"/>
+          <w:szCs w:val="24"/>
+        </w:rPr>
+        <w:t xml:space="preserve"> August?</w:t>
+      </w:r>
+      <w:r>
+        <w:rPr>
+          <w:rFonts w:ascii="AvenirNext forINTUIT" w:hAnsi="AvenirNext forINTUIT"/>
+          <w:sz w:val="24"/>
+          <w:szCs w:val="24"/>
+        </w:rPr>
+        <w:t xml:space="preserve"> </w:t>
+      </w:r>
+    </w:p>
+    <w:p>
+      <w:pPr>
+        <w:pStyle w:val="NoSpacing"/>
+        <w:numPr>
+          <w:ilvl w:val="0"/>
+          <w:numId w:val="8"/>
+        </w:numPr>
+        <w:rPr>
+          <w:rFonts w:ascii="AvenirNext forINTUIT" w:hAnsi="AvenirNext forINTUIT"/>
+          <w:sz w:val="24"/>
+          <w:szCs w:val="24"/>
+        </w:rPr>
+      </w:pPr>
+      <w:r>
+        <w:rPr>
+          <w:rFonts w:ascii="AvenirNext forINTUIT" w:hAnsi="AvenirNext forINTUIT"/>
+          <w:sz w:val="24"/>
+          <w:szCs w:val="24"/>
+        </w:rPr>
+        <w:t>What other artefacts can we include? If any</w:t>
+      </w:r>
+    </w:p>
+    <w:p>
+      <w:pPr>
+        <w:pStyle w:val="NoSpacing"/>
+        <w:rPr>
+          <w:rFonts w:ascii="AvenirNext forINTUIT" w:hAnsi="AvenirNext forINTUIT"/>
+          <w:b/>
+          <w:sz w:val="24"/>
+          <w:szCs w:val="24"/>
+        </w:rPr>
+      </w:pPr>
+    </w:p>
+    <w:p>
+      <w:pPr>
+        <w:pStyle w:val="NoSpacing"/>
+        <w:rPr>
+          <w:rFonts w:ascii="AvenirNext forINTUIT" w:hAnsi="AvenirNext forINTUIT"/>
+          <w:b/>
+          <w:sz w:val="24"/>
+          <w:szCs w:val="24"/>
+        </w:rPr>
+      </w:pPr>
+    </w:p>
+    <w:p>
+      <w:pPr>
+        <w:pStyle w:val="NoSpacing"/>
         <w:rPr>
           <w:rFonts w:ascii="AvenirNext forINTUIT" w:hAnsi="AvenirNext forINTUIT"/>
           <w:sz w:val="24"/>
@@ -5002,18 +5555,335 @@
     <w:p>
       <w:pPr>
         <w:pStyle w:val="NoSpacing"/>
-        <w:rPr>
-          <w:rFonts w:ascii="AvenirNext forINTUIT" w:hAnsi="AvenirNext forINTUIT"/>
-          <w:sz w:val="24"/>
-          <w:szCs w:val="24"/>
-        </w:rPr>
-      </w:pPr>
-    </w:p>
-    <w:p>
-      <w:pPr>
-        <w:pStyle w:val="NoSpacing"/>
-        <w:rPr>
-          <w:rFonts w:ascii="AvenirNext forINTUIT" w:hAnsi="AvenirNext forINTUIT"/>
+        <w:numPr>
+          <w:ilvl w:val="0"/>
+          <w:numId w:val="8"/>
+        </w:numPr>
+        <w:rPr>
+          <w:rFonts w:ascii="AvenirNext forINTUIT" w:hAnsi="AvenirNext forINTUIT"/>
+          <w:sz w:val="24"/>
+          <w:szCs w:val="24"/>
+        </w:rPr>
+      </w:pPr>
+      <w:r>
+        <w:rPr>
+          <w:rFonts w:ascii="AvenirNext forINTUIT" w:hAnsi="AvenirNext forINTUIT"/>
+          <w:sz w:val="24"/>
+          <w:szCs w:val="24"/>
+        </w:rPr>
+        <w:t xml:space="preserve">Code for program </w:t>
+      </w:r>
+    </w:p>
+    <w:p>
+      <w:pPr>
+        <w:pStyle w:val="NoSpacing"/>
+        <w:numPr>
+          <w:ilvl w:val="0"/>
+          <w:numId w:val="8"/>
+        </w:numPr>
+        <w:rPr>
+          <w:rFonts w:ascii="AvenirNext forINTUIT" w:hAnsi="AvenirNext forINTUIT"/>
+          <w:sz w:val="24"/>
+          <w:szCs w:val="24"/>
+        </w:rPr>
+      </w:pPr>
+      <w:r>
+        <w:rPr>
+          <w:rFonts w:ascii="AvenirNext forINTUIT" w:hAnsi="AvenirNext forINTUIT"/>
+          <w:sz w:val="24"/>
+          <w:szCs w:val="24"/>
+        </w:rPr>
+        <w:t>Discussion on story board and draft script</w:t>
+      </w:r>
+    </w:p>
+    <w:p>
+      <w:pPr>
+        <w:pStyle w:val="NoSpacing"/>
+        <w:numPr>
+          <w:ilvl w:val="0"/>
+          <w:numId w:val="8"/>
+        </w:numPr>
+        <w:rPr>
+          <w:rFonts w:ascii="AvenirNext forINTUIT" w:hAnsi="AvenirNext forINTUIT"/>
+          <w:sz w:val="24"/>
+          <w:szCs w:val="24"/>
+        </w:rPr>
+      </w:pPr>
+      <w:r>
+        <w:rPr>
+          <w:rFonts w:ascii="AvenirNext forINTUIT" w:hAnsi="AvenirNext forINTUIT"/>
+          <w:sz w:val="24"/>
+          <w:szCs w:val="24"/>
+        </w:rPr>
+        <w:t>Approach on script</w:t>
+      </w:r>
+    </w:p>
+    <w:p>
+      <w:pPr>
+        <w:pStyle w:val="NoSpacing"/>
+        <w:numPr>
+          <w:ilvl w:val="1"/>
+          <w:numId w:val="8"/>
+        </w:numPr>
+        <w:rPr>
+          <w:rFonts w:ascii="AvenirNext forINTUIT" w:hAnsi="AvenirNext forINTUIT"/>
+          <w:sz w:val="24"/>
+          <w:szCs w:val="24"/>
+        </w:rPr>
+      </w:pPr>
+      <w:r>
+        <w:rPr>
+          <w:rFonts w:ascii="AvenirNext forINTUIT" w:hAnsi="AvenirNext forINTUIT"/>
+          <w:sz w:val="24"/>
+          <w:szCs w:val="24"/>
+        </w:rPr>
+        <w:lastRenderedPageBreak/>
+        <w:t xml:space="preserve">Pitch to </w:t>
+      </w:r>
+      <w:r>
+        <w:rPr>
+          <w:rFonts w:ascii="AvenirNext forINTUIT" w:hAnsi="AvenirNext forINTUIT"/>
+          <w:sz w:val="24"/>
+          <w:szCs w:val="24"/>
+        </w:rPr>
+        <w:t xml:space="preserve">younger generation / marketing approach </w:t>
+      </w:r>
+    </w:p>
+    <w:p>
+      <w:pPr>
+        <w:pStyle w:val="NoSpacing"/>
+        <w:numPr>
+          <w:ilvl w:val="1"/>
+          <w:numId w:val="8"/>
+        </w:numPr>
+        <w:rPr>
+          <w:rFonts w:ascii="AvenirNext forINTUIT" w:hAnsi="AvenirNext forINTUIT"/>
+          <w:sz w:val="24"/>
+          <w:szCs w:val="24"/>
+        </w:rPr>
+      </w:pPr>
+      <w:r>
+        <w:rPr>
+          <w:rFonts w:ascii="AvenirNext forINTUIT" w:hAnsi="AvenirNext forINTUIT"/>
+          <w:sz w:val="24"/>
+          <w:szCs w:val="24"/>
+        </w:rPr>
+        <w:t xml:space="preserve">Reason / passion </w:t>
+      </w:r>
+      <w:r>
+        <w:rPr>
+          <w:rFonts w:ascii="AvenirNext forINTUIT" w:hAnsi="AvenirNext forINTUIT"/>
+          <w:sz w:val="24"/>
+          <w:szCs w:val="24"/>
+        </w:rPr>
+        <w:t>– incorporate the programs/software</w:t>
+      </w:r>
+      <w:r>
+        <w:rPr>
+          <w:rFonts w:ascii="AvenirNext forINTUIT" w:hAnsi="AvenirNext forINTUIT"/>
+          <w:sz w:val="24"/>
+          <w:szCs w:val="24"/>
+        </w:rPr>
+        <w:t xml:space="preserve"> as a way of introduction</w:t>
+      </w:r>
+    </w:p>
+    <w:p>
+      <w:pPr>
+        <w:pStyle w:val="NoSpacing"/>
+        <w:numPr>
+          <w:ilvl w:val="1"/>
+          <w:numId w:val="8"/>
+        </w:numPr>
+        <w:rPr>
+          <w:rFonts w:ascii="AvenirNext forINTUIT" w:hAnsi="AvenirNext forINTUIT"/>
+          <w:sz w:val="24"/>
+          <w:szCs w:val="24"/>
+        </w:rPr>
+      </w:pPr>
+      <w:r>
+        <w:rPr>
+          <w:rFonts w:ascii="AvenirNext forINTUIT" w:hAnsi="AvenirNext forINTUIT"/>
+          <w:sz w:val="24"/>
+          <w:szCs w:val="24"/>
+        </w:rPr>
+        <w:t>Instructional</w:t>
+      </w:r>
+      <w:r>
+        <w:rPr>
+          <w:rFonts w:ascii="AvenirNext forINTUIT" w:hAnsi="AvenirNext forINTUIT"/>
+          <w:sz w:val="24"/>
+          <w:szCs w:val="24"/>
+        </w:rPr>
+        <w:t>/demo</w:t>
+      </w:r>
+      <w:r>
+        <w:rPr>
+          <w:rFonts w:ascii="AvenirNext forINTUIT" w:hAnsi="AvenirNext forINTUIT"/>
+          <w:sz w:val="24"/>
+          <w:szCs w:val="24"/>
+        </w:rPr>
+        <w:t xml:space="preserve"> type presentation </w:t>
+      </w:r>
+    </w:p>
+    <w:p>
+      <w:pPr>
+        <w:pStyle w:val="NoSpacing"/>
+        <w:numPr>
+          <w:ilvl w:val="1"/>
+          <w:numId w:val="8"/>
+        </w:numPr>
+        <w:rPr>
+          <w:rFonts w:ascii="AvenirNext forINTUIT" w:hAnsi="AvenirNext forINTUIT"/>
+          <w:sz w:val="24"/>
+          <w:szCs w:val="24"/>
+        </w:rPr>
+      </w:pPr>
+      <w:r>
+        <w:rPr>
+          <w:rFonts w:ascii="AvenirNext forINTUIT" w:hAnsi="AvenirNext forINTUIT"/>
+          <w:sz w:val="24"/>
+          <w:szCs w:val="24"/>
+        </w:rPr>
+        <w:t xml:space="preserve">Timeline </w:t>
+      </w:r>
+      <w:r>
+        <w:rPr>
+          <w:rFonts w:ascii="AvenirNext forINTUIT" w:hAnsi="AvenirNext forINTUIT"/>
+          <w:sz w:val="24"/>
+          <w:szCs w:val="24"/>
+        </w:rPr>
+        <w:t xml:space="preserve">: what we wanted to do </w:t>
+      </w:r>
+    </w:p>
+    <w:p>
+      <w:pPr>
+        <w:pStyle w:val="NoSpacing"/>
+        <w:rPr>
+          <w:rFonts w:ascii="AvenirNext forINTUIT" w:hAnsi="AvenirNext forINTUIT"/>
+          <w:sz w:val="24"/>
+          <w:szCs w:val="24"/>
+        </w:rPr>
+      </w:pPr>
+    </w:p>
+    <w:p>
+      <w:pPr>
+        <w:pStyle w:val="NoSpacing"/>
+        <w:rPr>
+          <w:rFonts w:ascii="AvenirNext forINTUIT" w:hAnsi="AvenirNext forINTUIT"/>
+          <w:sz w:val="24"/>
+          <w:szCs w:val="24"/>
+        </w:rPr>
+      </w:pPr>
+      <w:r>
+        <w:rPr>
+          <w:rFonts w:ascii="AvenirNext forINTUIT" w:hAnsi="AvenirNext forINTUIT"/>
+          <w:sz w:val="24"/>
+          <w:szCs w:val="24"/>
+        </w:rPr>
+        <w:t>5 minutes</w:t>
+      </w:r>
+    </w:p>
+    <w:p>
+      <w:pPr>
+        <w:pStyle w:val="NoSpacing"/>
+        <w:numPr>
+          <w:ilvl w:val="0"/>
+          <w:numId w:val="8"/>
+        </w:numPr>
+        <w:rPr>
+          <w:rFonts w:ascii="AvenirNext forINTUIT" w:hAnsi="AvenirNext forINTUIT"/>
+          <w:sz w:val="24"/>
+          <w:szCs w:val="24"/>
+        </w:rPr>
+      </w:pPr>
+      <w:r>
+        <w:rPr>
+          <w:rFonts w:ascii="AvenirNext forINTUIT" w:hAnsi="AvenirNext forINTUIT"/>
+          <w:sz w:val="24"/>
+          <w:szCs w:val="24"/>
+        </w:rPr>
+        <w:t xml:space="preserve">3 minutes on functionalities </w:t>
+      </w:r>
+    </w:p>
+    <w:p>
+      <w:pPr>
+        <w:pStyle w:val="NoSpacing"/>
+        <w:rPr>
+          <w:rFonts w:ascii="AvenirNext forINTUIT" w:hAnsi="AvenirNext forINTUIT"/>
+          <w:sz w:val="24"/>
+          <w:szCs w:val="24"/>
+        </w:rPr>
+      </w:pPr>
+      <w:bookmarkStart w:id="0" w:name="_GoBack"/>
+      <w:bookmarkEnd w:id="0"/>
+    </w:p>
+    <w:p>
+      <w:pPr>
+        <w:pStyle w:val="NoSpacing"/>
+        <w:ind w:left="1440"/>
+        <w:rPr>
+          <w:rFonts w:ascii="AvenirNext forINTUIT" w:hAnsi="AvenirNext forINTUIT"/>
+          <w:sz w:val="24"/>
+          <w:szCs w:val="24"/>
+        </w:rPr>
+      </w:pPr>
+    </w:p>
+    <w:p>
+      <w:pPr>
+        <w:pStyle w:val="NoSpacing"/>
+        <w:rPr>
+          <w:rFonts w:ascii="AvenirNext forINTUIT" w:hAnsi="AvenirNext forINTUIT"/>
+          <w:sz w:val="24"/>
+          <w:szCs w:val="24"/>
+        </w:rPr>
+      </w:pPr>
+      <w:r>
+        <w:rPr>
+          <w:rFonts w:ascii="AvenirNext forINTUIT" w:hAnsi="AvenirNext forINTUIT"/>
+          <w:sz w:val="24"/>
+          <w:szCs w:val="24"/>
+        </w:rPr>
+        <w:t xml:space="preserve">Stakeholder perspective </w:t>
+      </w:r>
+    </w:p>
+    <w:p>
+      <w:pPr>
+        <w:pStyle w:val="NoSpacing"/>
+        <w:numPr>
+          <w:ilvl w:val="1"/>
+          <w:numId w:val="8"/>
+        </w:numPr>
+        <w:rPr>
+          <w:rFonts w:ascii="AvenirNext forINTUIT" w:hAnsi="AvenirNext forINTUIT"/>
+          <w:sz w:val="24"/>
+          <w:szCs w:val="24"/>
+        </w:rPr>
+      </w:pPr>
+      <w:r>
+        <w:rPr>
+          <w:rFonts w:ascii="AvenirNext forINTUIT" w:hAnsi="AvenirNext forINTUIT"/>
+          <w:sz w:val="24"/>
+          <w:szCs w:val="24"/>
+        </w:rPr>
+        <w:t>What we have done &gt; what we need to do and why when (i.e. code)</w:t>
+      </w:r>
+    </w:p>
+    <w:p>
+      <w:pPr>
+        <w:pStyle w:val="NoSpacing"/>
+        <w:rPr>
+          <w:rFonts w:ascii="AvenirNext forINTUIT" w:hAnsi="AvenirNext forINTUIT"/>
+          <w:sz w:val="24"/>
+          <w:szCs w:val="24"/>
+        </w:rPr>
+      </w:pPr>
+    </w:p>
+    <w:p>
+      <w:pPr>
+        <w:pStyle w:val="NoSpacing"/>
+        <w:rPr>
+          <w:rFonts w:ascii="AvenirNext forINTUIT" w:hAnsi="AvenirNext forINTUIT"/>
+          <w:b/>
           <w:sz w:val="24"/>
           <w:szCs w:val="24"/>
         </w:rPr>
@@ -5027,6 +5897,104 @@
         </w:rPr>
         <w:t>Action items:</w:t>
       </w:r>
+    </w:p>
+    <w:p>
+      <w:pPr>
+        <w:pStyle w:val="NoSpacing"/>
+        <w:numPr>
+          <w:ilvl w:val="0"/>
+          <w:numId w:val="8"/>
+        </w:numPr>
+        <w:rPr>
+          <w:rFonts w:ascii="AvenirNext forINTUIT" w:hAnsi="AvenirNext forINTUIT"/>
+          <w:sz w:val="24"/>
+          <w:szCs w:val="24"/>
+        </w:rPr>
+      </w:pPr>
+      <w:r>
+        <w:rPr>
+          <w:rFonts w:ascii="AvenirNext forINTUIT" w:hAnsi="AvenirNext forINTUIT"/>
+          <w:sz w:val="24"/>
+          <w:szCs w:val="24"/>
+        </w:rPr>
+        <w:t>Storyboard</w:t>
+      </w:r>
+    </w:p>
+    <w:p>
+      <w:pPr>
+        <w:pStyle w:val="NoSpacing"/>
+        <w:numPr>
+          <w:ilvl w:val="0"/>
+          <w:numId w:val="8"/>
+        </w:numPr>
+        <w:rPr>
+          <w:rFonts w:ascii="AvenirNext forINTUIT" w:hAnsi="AvenirNext forINTUIT"/>
+          <w:sz w:val="24"/>
+          <w:szCs w:val="24"/>
+        </w:rPr>
+      </w:pPr>
+      <w:r>
+        <w:rPr>
+          <w:rFonts w:ascii="AvenirNext forINTUIT" w:hAnsi="AvenirNext forINTUIT"/>
+          <w:sz w:val="24"/>
+          <w:szCs w:val="24"/>
+        </w:rPr>
+        <w:t xml:space="preserve">Draft script </w:t>
+      </w:r>
+    </w:p>
+    <w:p>
+      <w:pPr>
+        <w:pStyle w:val="NoSpacing"/>
+        <w:numPr>
+          <w:ilvl w:val="0"/>
+          <w:numId w:val="8"/>
+        </w:numPr>
+        <w:rPr>
+          <w:rFonts w:ascii="AvenirNext forINTUIT" w:hAnsi="AvenirNext forINTUIT"/>
+          <w:sz w:val="24"/>
+          <w:szCs w:val="24"/>
+        </w:rPr>
+      </w:pPr>
+      <w:r>
+        <w:rPr>
+          <w:rFonts w:ascii="AvenirNext forINTUIT" w:hAnsi="AvenirNext forINTUIT"/>
+          <w:sz w:val="24"/>
+          <w:szCs w:val="24"/>
+        </w:rPr>
+        <w:t xml:space="preserve">Written content </w:t>
+      </w:r>
+    </w:p>
+    <w:p>
+      <w:pPr>
+        <w:pStyle w:val="NoSpacing"/>
+        <w:numPr>
+          <w:ilvl w:val="0"/>
+          <w:numId w:val="8"/>
+        </w:numPr>
+        <w:rPr>
+          <w:rFonts w:ascii="AvenirNext forINTUIT" w:hAnsi="AvenirNext forINTUIT"/>
+          <w:sz w:val="24"/>
+          <w:szCs w:val="24"/>
+        </w:rPr>
+      </w:pPr>
+      <w:r>
+        <w:rPr>
+          <w:rFonts w:ascii="AvenirNext forINTUIT" w:hAnsi="AvenirNext forINTUIT"/>
+          <w:sz w:val="24"/>
+          <w:szCs w:val="24"/>
+        </w:rPr>
+        <w:t>App demo</w:t>
+      </w:r>
+    </w:p>
+    <w:p>
+      <w:pPr>
+        <w:pStyle w:val="NoSpacing"/>
+        <w:rPr>
+          <w:rFonts w:ascii="AvenirNext forINTUIT" w:hAnsi="AvenirNext forINTUIT"/>
+          <w:sz w:val="24"/>
+          <w:szCs w:val="24"/>
+        </w:rPr>
+      </w:pPr>
     </w:p>
     <w:p>
       <w:pPr>
@@ -5417,7 +6385,6 @@
           <w:sz w:val="24"/>
           <w:szCs w:val="24"/>
         </w:rPr>
-        <w:lastRenderedPageBreak/>
         <w:t>Attendees:</w:t>
       </w:r>
     </w:p>

</xml_diff>